<commit_message>
judul pertama 2 machine learning lagi metodologi penelitian
</commit_message>
<xml_diff>
--- a/Pengajuan-judul/NLP/Judul komparasi machine learning/MuhammadReza-2019470055_PengajuanProposal_NLP.docx
+++ b/Pengajuan-judul/NLP/Judul komparasi machine learning/MuhammadReza-2019470055_PengajuanProposal_NLP.docx
@@ -6614,17 +6614,7 @@
           <w:sz w:val="24"/>
           <w:szCs w:val="24"/>
         </w:rPr>
-        <w:t>Naives Bayes</w:t>
-      </w:r>
-      <w:r>
-        <w:rPr>
-          <w:rFonts w:ascii="Times New Roman" w:hAnsi="Times New Roman" w:cs="Times New Roman"/>
-          <w:i/>
-          <w:iCs/>
-          <w:sz w:val="24"/>
-          <w:szCs w:val="24"/>
-        </w:rPr>
-        <w:t xml:space="preserve"> </w:t>
+        <w:t xml:space="preserve">Naives Bayes </w:t>
       </w:r>
       <w:r>
         <w:rPr>
@@ -7763,7 +7753,75 @@
           <w:sz w:val="24"/>
           <w:szCs w:val="24"/>
         </w:rPr>
-        <w:t xml:space="preserve">, yaitu produk elektronik, produk pakaian </w:t>
+        <w:t xml:space="preserve">, yaitu produk </w:t>
+      </w:r>
+      <w:r>
+        <w:rPr>
+          <w:rFonts w:ascii="Times New Roman" w:hAnsi="Times New Roman" w:cs="Times New Roman"/>
+          <w:sz w:val="24"/>
+          <w:szCs w:val="24"/>
+        </w:rPr>
+        <w:t>elektronik (</w:t>
+      </w:r>
+      <w:r>
+        <w:rPr>
+          <w:rFonts w:ascii="Times New Roman" w:hAnsi="Times New Roman" w:cs="Times New Roman"/>
+          <w:i/>
+          <w:iCs/>
+          <w:sz w:val="24"/>
+          <w:szCs w:val="24"/>
+        </w:rPr>
+        <w:t>laptop</w:t>
+      </w:r>
+      <w:r>
+        <w:rPr>
+          <w:rFonts w:ascii="Times New Roman" w:hAnsi="Times New Roman" w:cs="Times New Roman"/>
+          <w:sz w:val="24"/>
+          <w:szCs w:val="24"/>
+        </w:rPr>
+        <w:t xml:space="preserve">, </w:t>
+      </w:r>
+      <w:r>
+        <w:rPr>
+          <w:rFonts w:ascii="Times New Roman" w:hAnsi="Times New Roman" w:cs="Times New Roman"/>
+          <w:i/>
+          <w:iCs/>
+          <w:sz w:val="24"/>
+          <w:szCs w:val="24"/>
+        </w:rPr>
+        <w:t>handphone</w:t>
+      </w:r>
+      <w:r>
+        <w:rPr>
+          <w:rFonts w:ascii="Times New Roman" w:hAnsi="Times New Roman" w:cs="Times New Roman"/>
+          <w:sz w:val="24"/>
+          <w:szCs w:val="24"/>
+        </w:rPr>
+        <w:t>)</w:t>
+      </w:r>
+      <w:r>
+        <w:rPr>
+          <w:rFonts w:ascii="Times New Roman" w:hAnsi="Times New Roman" w:cs="Times New Roman"/>
+          <w:sz w:val="24"/>
+          <w:szCs w:val="24"/>
+        </w:rPr>
+        <w:t>, produk pakaian</w:t>
+      </w:r>
+      <w:r>
+        <w:rPr>
+          <w:rFonts w:ascii="Times New Roman" w:hAnsi="Times New Roman" w:cs="Times New Roman"/>
+          <w:sz w:val="24"/>
+          <w:szCs w:val="24"/>
+        </w:rPr>
+        <w:t>(kemeja, kaos)</w:t>
+      </w:r>
+      <w:r>
+        <w:rPr>
+          <w:rFonts w:ascii="Times New Roman" w:hAnsi="Times New Roman" w:cs="Times New Roman"/>
+          <w:sz w:val="24"/>
+          <w:szCs w:val="24"/>
+        </w:rPr>
+        <w:t xml:space="preserve"> </w:t>
       </w:r>
     </w:p>
     <w:p>
@@ -8146,7 +8204,49 @@
           <w:sz w:val="24"/>
           <w:szCs w:val="24"/>
         </w:rPr>
-        <w:t>Mengetahui bagaimana kata-kata yang mengandung positif atau negatif dari hasil analisis sentimen.</w:t>
+        <w:t>Mengetahui bagaimana kata-kata yang mengandung positif atau negatif dari hasil analisis sentimen</w:t>
+      </w:r>
+      <w:r>
+        <w:rPr>
+          <w:rFonts w:ascii="Times New Roman" w:hAnsi="Times New Roman" w:cs="Times New Roman"/>
+          <w:sz w:val="24"/>
+          <w:szCs w:val="24"/>
+        </w:rPr>
+        <w:t xml:space="preserve"> </w:t>
+      </w:r>
+      <w:r>
+        <w:rPr>
+          <w:rFonts w:ascii="Times New Roman" w:hAnsi="Times New Roman" w:cs="Times New Roman"/>
+          <w:sz w:val="24"/>
+          <w:szCs w:val="24"/>
+        </w:rPr>
+        <w:t xml:space="preserve">ulasan </w:t>
+      </w:r>
+      <w:r>
+        <w:rPr>
+          <w:rFonts w:ascii="Times New Roman" w:hAnsi="Times New Roman" w:cs="Times New Roman"/>
+          <w:i/>
+          <w:iCs/>
+          <w:sz w:val="24"/>
+          <w:szCs w:val="24"/>
+        </w:rPr>
+        <w:t xml:space="preserve">review </w:t>
+      </w:r>
+      <w:r>
+        <w:rPr>
+          <w:rFonts w:ascii="Times New Roman" w:hAnsi="Times New Roman" w:cs="Times New Roman"/>
+          <w:sz w:val="24"/>
+          <w:szCs w:val="24"/>
+        </w:rPr>
+        <w:t>konsumen</w:t>
+      </w:r>
+      <w:r>
+        <w:rPr>
+          <w:rFonts w:ascii="Times New Roman" w:hAnsi="Times New Roman" w:cs="Times New Roman"/>
+          <w:sz w:val="24"/>
+          <w:szCs w:val="24"/>
+        </w:rPr>
+        <w:t>.</w:t>
       </w:r>
     </w:p>
     <w:p>
@@ -8317,6 +8417,19 @@
     <w:p>
       <w:pPr>
         <w:pStyle w:val="ListParagraph"/>
+        <w:spacing w:after="0" w:line="360" w:lineRule="auto"/>
+        <w:ind w:firstLine="720"/>
+        <w:jc w:val="both"/>
+        <w:rPr>
+          <w:rFonts w:ascii="Times New Roman" w:hAnsi="Times New Roman" w:cs="Times New Roman"/>
+          <w:sz w:val="24"/>
+          <w:szCs w:val="24"/>
+        </w:rPr>
+      </w:pPr>
+    </w:p>
+    <w:p>
+      <w:pPr>
+        <w:pStyle w:val="ListParagraph"/>
         <w:numPr>
           <w:ilvl w:val="0"/>
           <w:numId w:val="10"/>
@@ -8505,7 +8618,7 @@
       <w:pPr>
         <w:pStyle w:val="ListParagraph"/>
         <w:spacing w:after="0" w:line="360" w:lineRule="auto"/>
-        <w:ind w:left="1800"/>
+        <w:ind w:left="1800" w:firstLine="360"/>
         <w:jc w:val="both"/>
         <w:rPr>
           <w:rFonts w:ascii="Times New Roman" w:hAnsi="Times New Roman" w:cs="Times New Roman"/>
@@ -8697,7 +8810,7 @@
       <w:pPr>
         <w:pStyle w:val="ListParagraph"/>
         <w:spacing w:after="0" w:line="360" w:lineRule="auto"/>
-        <w:ind w:left="1800"/>
+        <w:ind w:left="1800" w:firstLine="360"/>
         <w:jc w:val="both"/>
         <w:rPr>
           <w:rFonts w:ascii="Times New Roman" w:hAnsi="Times New Roman" w:cs="Times New Roman"/>
@@ -8792,7 +8905,7 @@
           <w:sz w:val="24"/>
           <w:szCs w:val="24"/>
         </w:rPr>
-        <w:instrText>ADDIN CSL_CITATION {"citationItems":[{"id":"ITEM-1","itemData":{"DOI":"10.14421/jiska.2018.31-01","ISSN":"2527-5836","abstract":"AbstractThis research is made to implement the KNN (K-Nearest Neighbor) algorithm for sentiment analysis Twitter about Jakarta Governor Election 2017. The object is 2000 data tweets in Indonesia collected from Twitter during Januari 2017 using Python package called Twitterscraper. The methode used in sentiment analysis system is KNN with TF-IDF term weighting and Cosine similarity measure. As the test result, the highest accuracy is 67,2% when k=5, the highest precision is 56,94% with k=5, and the highest recall 78,24% with k=15.Keywords : K – Nearest Neighbor, Twitterscraper, TF-IDF, Cosine Similarity Penelitian ini dibuat untuk mengimplementasikan algoritma KNN (K - Nearest Neighbor) dalam analisis sentimen pengguna Twitter tentang topik Pilkada DKI 2017. Data tweet yang digunakan adalah sebanyak 2000 data tweet berbahasa Indonesia yang dikumpulkan selama bulan Januari 2017 menggunakan package Python bernama Twitterscraper. Menggunakan algoritma KNN dengan pembobotan kata TF-IDF dan fungsi Cosine Similarity, akan dilakukan pengklasifikasian nilai sentimen ke dalam dua kelas : positif dan negatif. Dari hasil pengujian diketahui bahwa nilai akurasi terbesar adalah 67,2% ketika k=5, presisi tertinggi 56,94% ketika k=5, dan recall 78,24% dengan k=15.Kata Kunci : K – Nearest Neighbor, Twitterscraper, TF-IDF, Cosine Similarity","author":[{"dropping-particle":"","family":"Deviyanto","given":"Akhmad","non-dropping-particle":"","parse-names":false,"suffix":""},{"dropping-particle":"","family":"Wahyudi","given":"Muhammad Didik Rohmad","non-dropping-particle":"","parse-names":false,"suffix":""}],"container-title":"JISKA (Jurnal Informatika Sunan Kalijaga)","id":"ITEM-1","issue":"1","issued":{"date-parts":[["2018","12","10"]]},"page":"1","publisher":"Al-Jamiah Research Centre","title":"PENERAPAN ANALISIS SENTIMEN PADA PENGGUNA TWITTER MENGGUNAKAN METODE K-NEAREST NEIGHBOR","type":"article-journal","volume":"3"},"uris":["http://www.mendeley.com/documents/?uuid=c6b7af6a-caad-3452-bf8f-be1ff0ff6768"]}],"mendeley":{"formattedCitation":"(Deviyanto &amp; Wahyudi, 2018)","plainTextFormattedCitation":"(Deviyanto &amp; Wahyudi, 2018)"},"properties":{"noteIndex":0},"schema":"https://github.com/citation-style-language/schema/raw/master/csl-citation.json"}</w:instrText>
+        <w:instrText>ADDIN CSL_CITATION {"citationItems":[{"id":"ITEM-1","itemData":{"DOI":"10.14421/jiska.2018.31-01","ISSN":"2527-5836","abstract":"AbstractThis research is made to implement the KNN (K-Nearest Neighbor) algorithm for sentiment analysis Twitter about Jakarta Governor Election 2017. The object is 2000 data tweets in Indonesia collected from Twitter during Januari 2017 using Python package called Twitterscraper. The methode used in sentiment analysis system is KNN with TF-IDF term weighting and Cosine similarity measure. As the test result, the highest accuracy is 67,2% when k=5, the highest precision is 56,94% with k=5, and the highest recall 78,24% with k=15.Keywords : K – Nearest Neighbor, Twitterscraper, TF-IDF, Cosine Similarity Penelitian ini dibuat untuk mengimplementasikan algoritma KNN (K - Nearest Neighbor) dalam analisis sentimen pengguna Twitter tentang topik Pilkada DKI 2017. Data tweet yang digunakan adalah sebanyak 2000 data tweet berbahasa Indonesia yang dikumpulkan selama bulan Januari 2017 menggunakan package Python bernama Twitterscraper. Menggunakan algoritma KNN dengan pembobotan kata TF-IDF dan fungsi Cosine Similarity, akan dilakukan pengklasifikasian nilai sentimen ke dalam dua kelas : positif dan negatif. Dari hasil pengujian diketahui bahwa nilai akurasi terbesar adalah 67,2% ketika k=5, presisi tertinggi 56,94% ketika k=5, dan recall 78,24% dengan k=15.Kata Kunci : K – Nearest Neighbor, Twitterscraper, TF-IDF, Cosine Similarity","author":[{"dropping-particle":"","family":"Deviyanto","given":"Akhmad","non-dropping-particle":"","parse-names":false,"suffix":""},{"dropping-particle":"","family":"Wahyudi","given":"Muhammad Didik Rohmad","non-dropping-particle":"","parse-names":false,"suffix":""}],"container-title":"JISKA (Jurnal Informatika Sunan Kalijaga)","id":"ITEM-1","issue":"1","issued":{"date-parts":[["2018","12","10"]]},"page":"1","publisher":"Al-Jamiah Research Centre","title":"PENERAPAN ANALISIS SENTIMEN PADA PENGGUNA TWITTER MENGGUNAKAN METODE K-NEAREST NEIGHBOR","type":"article-journal","volume":"3"},"uris":["http://www.mendeley.com/documents/?uuid=c6b7af6a-caad-3452-bf8f-be1ff0ff6768"]}],"mendeley":{"formattedCitation":"(Deviyanto &amp; Wahyudi, 2018)","plainTextFormattedCitation":"(Deviyanto &amp; Wahyudi, 2018)","previouslyFormattedCitation":"(Deviyanto &amp; Wahyudi, 2018)"},"properties":{"noteIndex":0},"schema":"https://github.com/citation-style-language/schema/raw/master/csl-citation.json"}</w:instrText>
       </w:r>
       <w:r>
         <w:rPr>
@@ -8858,7 +8971,7 @@
       <w:pPr>
         <w:pStyle w:val="ListParagraph"/>
         <w:spacing w:after="0" w:line="360" w:lineRule="auto"/>
-        <w:ind w:left="1800"/>
+        <w:ind w:left="1800" w:firstLine="360"/>
         <w:jc w:val="both"/>
         <w:rPr>
           <w:rFonts w:ascii="Times New Roman" w:hAnsi="Times New Roman" w:cs="Times New Roman"/>
@@ -8882,6 +8995,960 @@
         </w:rPr>
         <w:t xml:space="preserve">untuk mengurangi </w:t>
       </w:r>
+      <w:r>
+        <w:rPr>
+          <w:rFonts w:ascii="Times New Roman" w:hAnsi="Times New Roman" w:cs="Times New Roman"/>
+          <w:sz w:val="24"/>
+          <w:szCs w:val="24"/>
+        </w:rPr>
+        <w:t>prefiks sebuah kata menjadi kata dasar</w:t>
+      </w:r>
+      <w:r>
+        <w:rPr>
+          <w:rFonts w:ascii="Times New Roman" w:hAnsi="Times New Roman" w:cs="Times New Roman"/>
+          <w:sz w:val="24"/>
+          <w:szCs w:val="24"/>
+        </w:rPr>
+        <w:t xml:space="preserve"> </w:t>
+      </w:r>
+      <w:r>
+        <w:rPr>
+          <w:rFonts w:ascii="Times New Roman" w:hAnsi="Times New Roman" w:cs="Times New Roman"/>
+          <w:sz w:val="24"/>
+          <w:szCs w:val="24"/>
+        </w:rPr>
+        <w:fldChar w:fldCharType="begin" w:fldLock="1"/>
+      </w:r>
+      <w:r>
+        <w:rPr>
+          <w:rFonts w:ascii="Times New Roman" w:hAnsi="Times New Roman" w:cs="Times New Roman"/>
+          <w:sz w:val="24"/>
+          <w:szCs w:val="24"/>
+        </w:rPr>
+        <w:instrText>ADDIN CSL_CITATION {"citationItems":[{"id":"ITEM-1","itemData":{"DOI":"10.22219/kinetik.v4i4.912","ISSN":"2503-2259","abstract":"Preprocessing is an essential task for sentiment analysis since textual information carries a lot of noisy and unstructured data. Both stemming and stopword removal are pretty popular preprocessing techniques for text classification. However, the prior research gives different results concerning the influence of both methods toward accuracy on sentiment classification. Therefore, this paper conducts further investigations about the effect of stemming and stopword removal on Indonesian language sentiment analysis. Furthermore, we propose four preprocessing conditions which are with using both stemming and stopword removal, without using stemming, without using stopword removal, and without using both. Support Vector Machine was used for the classification algorithm and TF-IDF as a weighting scheme. The result was evaluated using confusion matrix and k-fold cross-validation methods. The experiments result show that all accuracy did not improve and tends to decrease when performing stemming or stopword removal scenarios. This work concludes that the application of stemming and stopword removal technique does not significantly affect the accuracy of sentiment analysis in Indonesian text documents.","author":[{"dropping-particle":"","family":"Pradana","given":"Aditya Wiha","non-dropping-particle":"","parse-names":false,"suffix":""},{"dropping-particle":"","family":"Hayaty","given":"Mardhiya","non-dropping-particle":"","parse-names":false,"suffix":""}],"container-title":"Kinetik: Game Technology, Information System, Computer Network, Computing, Electronics, and Control","id":"ITEM-1","issued":{"date-parts":[["2019","10","30"]]},"page":"375-380","publisher":"Universitas Muhammadiyah Malang","title":"The Effect of Stemming and Removal of Stopwords on the Accuracy of Sentiment Analysis on Indonesian-language Texts","type":"article-journal"},"uris":["http://www.mendeley.com/documents/?uuid=e6222558-4490-328f-be95-dc342be37c58"]}],"mendeley":{"formattedCitation":"(Pradana &amp; Hayaty, 2019)","plainTextFormattedCitation":"(Pradana &amp; Hayaty, 2019)","previouslyFormattedCitation":"(Pradana &amp; Hayaty, 2019)"},"properties":{"noteIndex":0},"schema":"https://github.com/citation-style-language/schema/raw/master/csl-citation.json"}</w:instrText>
+      </w:r>
+      <w:r>
+        <w:rPr>
+          <w:rFonts w:ascii="Times New Roman" w:hAnsi="Times New Roman" w:cs="Times New Roman"/>
+          <w:sz w:val="24"/>
+          <w:szCs w:val="24"/>
+        </w:rPr>
+        <w:fldChar w:fldCharType="separate"/>
+      </w:r>
+      <w:r>
+        <w:rPr>
+          <w:rFonts w:ascii="Times New Roman" w:hAnsi="Times New Roman" w:cs="Times New Roman"/>
+          <w:noProof/>
+          <w:sz w:val="24"/>
+          <w:szCs w:val="24"/>
+        </w:rPr>
+        <w:t>(Pradana &amp; Hayaty, 2019)</w:t>
+      </w:r>
+      <w:r>
+        <w:rPr>
+          <w:rFonts w:ascii="Times New Roman" w:hAnsi="Times New Roman" w:cs="Times New Roman"/>
+          <w:sz w:val="24"/>
+          <w:szCs w:val="24"/>
+        </w:rPr>
+        <w:fldChar w:fldCharType="end"/>
+      </w:r>
+      <w:r>
+        <w:rPr>
+          <w:rFonts w:ascii="Times New Roman" w:hAnsi="Times New Roman" w:cs="Times New Roman"/>
+          <w:sz w:val="24"/>
+          <w:szCs w:val="24"/>
+        </w:rPr>
+        <w:t>.</w:t>
+      </w:r>
+    </w:p>
+    <w:p>
+      <w:pPr>
+        <w:spacing w:after="0" w:line="360" w:lineRule="auto"/>
+        <w:jc w:val="both"/>
+        <w:rPr>
+          <w:rFonts w:ascii="Times New Roman" w:hAnsi="Times New Roman" w:cs="Times New Roman"/>
+          <w:sz w:val="24"/>
+          <w:szCs w:val="24"/>
+        </w:rPr>
+      </w:pPr>
+    </w:p>
+    <w:p>
+      <w:pPr>
+        <w:pStyle w:val="ListParagraph"/>
+        <w:numPr>
+          <w:ilvl w:val="0"/>
+          <w:numId w:val="10"/>
+        </w:numPr>
+        <w:spacing w:after="0" w:line="360" w:lineRule="auto"/>
+        <w:jc w:val="both"/>
+        <w:rPr>
+          <w:rFonts w:ascii="Times New Roman" w:hAnsi="Times New Roman" w:cs="Times New Roman"/>
+          <w:b/>
+          <w:bCs/>
+          <w:sz w:val="24"/>
+          <w:szCs w:val="24"/>
+        </w:rPr>
+      </w:pPr>
+      <w:r>
+        <w:rPr>
+          <w:rFonts w:ascii="Times New Roman" w:hAnsi="Times New Roman" w:cs="Times New Roman"/>
+          <w:b/>
+          <w:bCs/>
+          <w:sz w:val="24"/>
+          <w:szCs w:val="24"/>
+        </w:rPr>
+        <w:t>P</w:t>
+      </w:r>
+      <w:r>
+        <w:rPr>
+          <w:rFonts w:ascii="Times New Roman" w:hAnsi="Times New Roman" w:cs="Times New Roman"/>
+          <w:b/>
+          <w:bCs/>
+          <w:sz w:val="24"/>
+          <w:szCs w:val="24"/>
+        </w:rPr>
+        <w:t>embobotan</w:t>
+      </w:r>
+      <w:r>
+        <w:rPr>
+          <w:rFonts w:ascii="Times New Roman" w:hAnsi="Times New Roman" w:cs="Times New Roman"/>
+          <w:b/>
+          <w:bCs/>
+          <w:sz w:val="24"/>
+          <w:szCs w:val="24"/>
+        </w:rPr>
+        <w:t xml:space="preserve"> kata</w:t>
+      </w:r>
+    </w:p>
+    <w:p>
+      <w:pPr>
+        <w:pStyle w:val="ListParagraph"/>
+        <w:spacing w:after="0" w:line="360" w:lineRule="auto"/>
+        <w:ind w:firstLine="720"/>
+        <w:jc w:val="both"/>
+        <w:rPr>
+          <w:rFonts w:ascii="Times New Roman" w:hAnsi="Times New Roman" w:cs="Times New Roman"/>
+          <w:b/>
+          <w:bCs/>
+          <w:i/>
+          <w:iCs/>
+          <w:sz w:val="24"/>
+          <w:szCs w:val="24"/>
+        </w:rPr>
+      </w:pPr>
+      <w:r>
+        <w:rPr>
+          <w:rFonts w:ascii="Times New Roman" w:hAnsi="Times New Roman" w:cs="Times New Roman"/>
+          <w:sz w:val="24"/>
+          <w:szCs w:val="24"/>
+        </w:rPr>
+        <w:t>Pada</w:t>
+      </w:r>
+      <w:r>
+        <w:rPr>
+          <w:rFonts w:ascii="Times New Roman" w:hAnsi="Times New Roman" w:cs="Times New Roman"/>
+          <w:sz w:val="24"/>
+          <w:szCs w:val="24"/>
+        </w:rPr>
+        <w:t xml:space="preserve"> tahap ini </w:t>
+      </w:r>
+      <w:r>
+        <w:rPr>
+          <w:rFonts w:ascii="Times New Roman" w:hAnsi="Times New Roman" w:cs="Times New Roman"/>
+          <w:sz w:val="24"/>
+          <w:szCs w:val="24"/>
+        </w:rPr>
+        <w:t xml:space="preserve">setelah pengolahan data melakukan perhitungan kata </w:t>
+      </w:r>
+      <w:r>
+        <w:rPr>
+          <w:rFonts w:ascii="Times New Roman" w:hAnsi="Times New Roman" w:cs="Times New Roman"/>
+          <w:sz w:val="24"/>
+          <w:szCs w:val="24"/>
+        </w:rPr>
+        <w:t xml:space="preserve">dengan menggunakan metode </w:t>
+      </w:r>
+      <w:r>
+        <w:rPr>
+          <w:rFonts w:ascii="Times New Roman" w:hAnsi="Times New Roman" w:cs="Times New Roman"/>
+          <w:i/>
+          <w:iCs/>
+          <w:sz w:val="24"/>
+          <w:szCs w:val="24"/>
+        </w:rPr>
+        <w:t>Term Frequency</w:t>
+      </w:r>
+      <w:r>
+        <w:rPr>
+          <w:rFonts w:ascii="Times New Roman" w:hAnsi="Times New Roman" w:cs="Times New Roman"/>
+          <w:sz w:val="24"/>
+          <w:szCs w:val="24"/>
+        </w:rPr>
+        <w:t xml:space="preserve"> </w:t>
+      </w:r>
+      <w:r>
+        <w:rPr>
+          <w:rFonts w:ascii="Times New Roman" w:hAnsi="Times New Roman" w:cs="Times New Roman"/>
+          <w:i/>
+          <w:iCs/>
+          <w:sz w:val="24"/>
+          <w:szCs w:val="24"/>
+        </w:rPr>
+        <w:t>Inverse Document</w:t>
+      </w:r>
+      <w:r>
+        <w:rPr>
+          <w:rFonts w:ascii="Times New Roman" w:hAnsi="Times New Roman" w:cs="Times New Roman"/>
+          <w:sz w:val="24"/>
+          <w:szCs w:val="24"/>
+        </w:rPr>
+        <w:t xml:space="preserve">, </w:t>
+      </w:r>
+      <w:r>
+        <w:rPr>
+          <w:rFonts w:ascii="Times New Roman" w:hAnsi="Times New Roman" w:cs="Times New Roman"/>
+          <w:i/>
+          <w:iCs/>
+          <w:sz w:val="24"/>
+          <w:szCs w:val="24"/>
+        </w:rPr>
+        <w:t>Term Frequency</w:t>
+      </w:r>
+      <w:r>
+        <w:rPr>
+          <w:rFonts w:ascii="Times New Roman" w:hAnsi="Times New Roman" w:cs="Times New Roman"/>
+          <w:sz w:val="24"/>
+          <w:szCs w:val="24"/>
+        </w:rPr>
+        <w:t xml:space="preserve"> </w:t>
+      </w:r>
+      <w:r>
+        <w:rPr>
+          <w:rFonts w:ascii="Times New Roman" w:hAnsi="Times New Roman" w:cs="Times New Roman"/>
+          <w:i/>
+          <w:iCs/>
+          <w:sz w:val="24"/>
+          <w:szCs w:val="24"/>
+        </w:rPr>
+        <w:t>Inverse Document</w:t>
+      </w:r>
+      <w:r>
+        <w:rPr>
+          <w:rFonts w:ascii="Times New Roman" w:hAnsi="Times New Roman" w:cs="Times New Roman"/>
+          <w:i/>
+          <w:iCs/>
+          <w:sz w:val="24"/>
+          <w:szCs w:val="24"/>
+        </w:rPr>
+        <w:t xml:space="preserve"> </w:t>
+      </w:r>
+      <w:r>
+        <w:rPr>
+          <w:rFonts w:ascii="Times New Roman" w:hAnsi="Times New Roman" w:cs="Times New Roman"/>
+          <w:sz w:val="24"/>
+          <w:szCs w:val="24"/>
+        </w:rPr>
+        <w:t>adalah metode perhitungan</w:t>
+      </w:r>
+      <w:r>
+        <w:rPr>
+          <w:rFonts w:ascii="Times New Roman" w:hAnsi="Times New Roman" w:cs="Times New Roman"/>
+          <w:sz w:val="24"/>
+          <w:szCs w:val="24"/>
+        </w:rPr>
+        <w:t xml:space="preserve"> kata berdasarkan jumlah dokumen data dengan jumlah </w:t>
+      </w:r>
+      <w:r>
+        <w:rPr>
+          <w:rFonts w:ascii="Times New Roman" w:hAnsi="Times New Roman" w:cs="Times New Roman"/>
+          <w:sz w:val="24"/>
+          <w:szCs w:val="24"/>
+        </w:rPr>
+        <w:t>frekuensi</w:t>
+      </w:r>
+      <w:r>
+        <w:rPr>
+          <w:rFonts w:ascii="Times New Roman" w:hAnsi="Times New Roman" w:cs="Times New Roman"/>
+          <w:sz w:val="24"/>
+          <w:szCs w:val="24"/>
+        </w:rPr>
+        <w:t xml:space="preserve"> kata yang muncul di setiap dokumen</w:t>
+      </w:r>
+      <w:r>
+        <w:rPr>
+          <w:rFonts w:ascii="Times New Roman" w:hAnsi="Times New Roman" w:cs="Times New Roman"/>
+          <w:sz w:val="24"/>
+          <w:szCs w:val="24"/>
+        </w:rPr>
+        <w:t xml:space="preserve"> </w:t>
+      </w:r>
+      <w:r>
+        <w:rPr>
+          <w:rFonts w:ascii="Times New Roman" w:hAnsi="Times New Roman" w:cs="Times New Roman"/>
+          <w:sz w:val="24"/>
+          <w:szCs w:val="24"/>
+        </w:rPr>
+        <w:fldChar w:fldCharType="begin" w:fldLock="1"/>
+      </w:r>
+      <w:r>
+        <w:rPr>
+          <w:rFonts w:ascii="Times New Roman" w:hAnsi="Times New Roman" w:cs="Times New Roman"/>
+          <w:sz w:val="24"/>
+          <w:szCs w:val="24"/>
+        </w:rPr>
+        <w:instrText>ADDIN CSL_CITATION {"citationItems":[{"id":"ITEM-1","itemData":{"DOI":"10.15408/jti.v11i2.8623","ISSN":"2549-7901","abstract":"ABSTRAK        Hadits  merupakan sumber ajaran Islam disamping  Al-Qur’an . Tanpa  hadits , syari’at Islam tidak dapat dimengerti secara utuh dan tidak dapat dilaksanakan. Namun dewasa ini, tidak sedikit orang yang keliru dalam memahaminya, hal tersebut disebabkan oleh banyaknya orang yang memahami  hadits  sebatas mengandalkan teks lahiriyah saja. Salah satu hal yang dapat kita tempuh untuk mengetahui makna yang terkandung dalam  hadits  adalah dengan mempelajari  syarah hadits  guna meminimalisir kesalahan penafsiran terhadap suatu  hadits . Sejauh ini aplikasi  syarah hadits  yang ada masih terbatas, yaitu dalam bahasa  full  arab yang tidak semua orang dapat memahaminya. Sedangkan untuk bahasa indonesia hanya ada lidwa dan arbain, namun masih sangat luas jangkauannya. Oleh karena itu, diperlukan suatu sistem untuk solusi permasalahan tersebut, yaitu  Sistem Temu Kembali Informasi yang dapat dimanfaatkan karena memberikan alternatif berupa metode  similarity  yang dapat digunakan untuk melakukan pencarian dokumen relevan dengan yang kita inginkan. Metode  similiarity  yang digunakan adalah  cosine similarity  dengan pembobotan kata menggunakan metode TFIDF dan menerapkan  teks preprocessing  terlebih dahulu untuk memperkecil  term  sehingga bisa mempercepat proses perhitungan  term. Teks preprocessing  tersebut meliputi  tokenizing, stopword removal  atau  filtering,  dan  stemming.  Hasil uji coba dengan pengujian  confusion matrix  didapatkan:  recall  88.7%,  precision  100%,  accuracy  88,73 %, dan  error rate  11,27 %.           ABSTRACT            Hadith is a source of Islamic teachings besides the Qur'an. Without using the hadith, the syari'at of Islam can not be fully understood and can not be implemented. But today, many people are mistaken in understanding it, it is caused by the many people who understand the hadith to rely on text lahiriyah only. One of the things that we can take to know the meaning contained in the hadith is to study syarah hadith in order to minimize misinterpretation of a hadith. So far the application of syarh hadith is still limited. Because so far the existing applications are still full Arab language that not everyone can understand it.. As for the Indonesian language there are only lidwa and arbain, but still very wide reach. Therefore, we need a system for the solution of the problem, that is Information Retrieval System which can be utilized because it provides an alternative in the form of similarity method th…","author":[{"dropping-particle":"","family":"Melita","given":"Ria","non-dropping-particle":"","parse-names":false,"suffix":""},{"dropping-particle":"","family":"Amrizal","given":"Victor","non-dropping-particle":"","parse-names":false,"suffix":""},{"dropping-particle":"","family":"Suseno","given":"Hendra Bayu","non-dropping-particle":"","parse-names":false,"suffix":""},{"dropping-particle":"","family":"Dirjam","given":"Taslimun","non-dropping-particle":"","parse-names":false,"suffix":""}],"container-title":"JURNAL TEKNIK INFORMATIKA","id":"ITEM-1","issue":"2","issued":{"date-parts":[["2018","11","28"]]},"page":"149-164","title":"PENERAPAN METODE TERM FREQUENCY INVERSE DOCUMENT FREQUENCY (TF-IDF) DAN COSINE SIMILARITY PADA SISTEM TEMU KEMBALI INFORMASI UNTUK MENGETAHUI SYARAH HADITS BERBASIS WEB (STUDI KASUS: HADITS SHAHIH BUKHARI-MUSLIM)","type":"article-journal","volume":"11"},"uris":["http://www.mendeley.com/documents/?uuid=5e6d1a91-3341-3d21-93f0-a88986feb568"]}],"mendeley":{"formattedCitation":"(Melita et al., 2018)","plainTextFormattedCitation":"(Melita et al., 2018)","previouslyFormattedCitation":"(Melita et al., 2018)"},"properties":{"noteIndex":0},"schema":"https://github.com/citation-style-language/schema/raw/master/csl-citation.json"}</w:instrText>
+      </w:r>
+      <w:r>
+        <w:rPr>
+          <w:rFonts w:ascii="Times New Roman" w:hAnsi="Times New Roman" w:cs="Times New Roman"/>
+          <w:sz w:val="24"/>
+          <w:szCs w:val="24"/>
+        </w:rPr>
+        <w:fldChar w:fldCharType="separate"/>
+      </w:r>
+      <w:r>
+        <w:rPr>
+          <w:rFonts w:ascii="Times New Roman" w:hAnsi="Times New Roman" w:cs="Times New Roman"/>
+          <w:noProof/>
+          <w:sz w:val="24"/>
+          <w:szCs w:val="24"/>
+        </w:rPr>
+        <w:t>(Melita et al., 2018)</w:t>
+      </w:r>
+      <w:r>
+        <w:rPr>
+          <w:rFonts w:ascii="Times New Roman" w:hAnsi="Times New Roman" w:cs="Times New Roman"/>
+          <w:sz w:val="24"/>
+          <w:szCs w:val="24"/>
+        </w:rPr>
+        <w:fldChar w:fldCharType="end"/>
+      </w:r>
+      <w:r>
+        <w:rPr>
+          <w:rFonts w:ascii="Times New Roman" w:hAnsi="Times New Roman" w:cs="Times New Roman"/>
+          <w:sz w:val="24"/>
+          <w:szCs w:val="24"/>
+        </w:rPr>
+        <w:t>.</w:t>
+      </w:r>
+      <w:r>
+        <w:rPr>
+          <w:rFonts w:ascii="Times New Roman" w:hAnsi="Times New Roman" w:cs="Times New Roman"/>
+          <w:sz w:val="24"/>
+          <w:szCs w:val="24"/>
+        </w:rPr>
+        <w:t xml:space="preserve"> </w:t>
+      </w:r>
+      <w:r>
+        <w:rPr>
+          <w:rFonts w:ascii="Times New Roman" w:hAnsi="Times New Roman" w:cs="Times New Roman"/>
+          <w:i/>
+          <w:iCs/>
+          <w:sz w:val="24"/>
+          <w:szCs w:val="24"/>
+        </w:rPr>
+        <w:t>Term Frequency</w:t>
+      </w:r>
+      <w:r>
+        <w:rPr>
+          <w:rFonts w:ascii="Times New Roman" w:hAnsi="Times New Roman" w:cs="Times New Roman"/>
+          <w:sz w:val="24"/>
+          <w:szCs w:val="24"/>
+        </w:rPr>
+        <w:t xml:space="preserve"> </w:t>
+      </w:r>
+      <w:r>
+        <w:rPr>
+          <w:rFonts w:ascii="Times New Roman" w:hAnsi="Times New Roman" w:cs="Times New Roman"/>
+          <w:i/>
+          <w:iCs/>
+          <w:sz w:val="24"/>
+          <w:szCs w:val="24"/>
+        </w:rPr>
+        <w:t>Inverse Document</w:t>
+      </w:r>
+      <w:r>
+        <w:rPr>
+          <w:rFonts w:ascii="Times New Roman" w:hAnsi="Times New Roman" w:cs="Times New Roman"/>
+          <w:i/>
+          <w:iCs/>
+          <w:sz w:val="24"/>
+          <w:szCs w:val="24"/>
+        </w:rPr>
+        <w:t xml:space="preserve"> </w:t>
+      </w:r>
+      <w:r>
+        <w:rPr>
+          <w:rFonts w:ascii="Times New Roman" w:hAnsi="Times New Roman" w:cs="Times New Roman"/>
+          <w:sz w:val="24"/>
+          <w:szCs w:val="24"/>
+        </w:rPr>
+        <w:t xml:space="preserve">mempunyai fungsi sebagai seleksi fitur </w:t>
+      </w:r>
+      <w:r>
+        <w:rPr>
+          <w:rFonts w:ascii="Times New Roman" w:hAnsi="Times New Roman" w:cs="Times New Roman"/>
+          <w:sz w:val="24"/>
+          <w:szCs w:val="24"/>
+        </w:rPr>
+        <w:t xml:space="preserve">untuk pemodelan </w:t>
+      </w:r>
+      <w:r>
+        <w:rPr>
+          <w:rFonts w:ascii="Times New Roman" w:hAnsi="Times New Roman" w:cs="Times New Roman"/>
+          <w:i/>
+          <w:iCs/>
+          <w:sz w:val="24"/>
+          <w:szCs w:val="24"/>
+        </w:rPr>
+        <w:t xml:space="preserve">machine learning </w:t>
+      </w:r>
+      <w:r>
+        <w:rPr>
+          <w:rFonts w:ascii="Times New Roman" w:hAnsi="Times New Roman" w:cs="Times New Roman"/>
+          <w:sz w:val="24"/>
+          <w:szCs w:val="24"/>
+        </w:rPr>
+        <w:t>klasifikasi</w:t>
+      </w:r>
+      <w:r>
+        <w:rPr>
+          <w:rFonts w:ascii="Times New Roman" w:hAnsi="Times New Roman" w:cs="Times New Roman"/>
+          <w:sz w:val="24"/>
+          <w:szCs w:val="24"/>
+        </w:rPr>
+        <w:t xml:space="preserve"> </w:t>
+      </w:r>
+      <w:r>
+        <w:rPr>
+          <w:rFonts w:ascii="Times New Roman" w:hAnsi="Times New Roman" w:cs="Times New Roman"/>
+          <w:sz w:val="24"/>
+          <w:szCs w:val="24"/>
+        </w:rPr>
+        <w:fldChar w:fldCharType="begin" w:fldLock="1"/>
+      </w:r>
+      <w:r>
+        <w:rPr>
+          <w:rFonts w:ascii="Times New Roman" w:hAnsi="Times New Roman" w:cs="Times New Roman"/>
+          <w:sz w:val="24"/>
+          <w:szCs w:val="24"/>
+        </w:rPr>
+        <w:instrText>ADDIN CSL_CITATION {"citationItems":[{"id":"ITEM-1","itemData":{"DOI":"10.46799/JSA.V2I10.327","ISSN":"2722-5356","abstract":"Fenomena yang disebut sebagai \"berita palsu\" saat ini mengacu pada publikasi online dari pernyataan fakta palsu yang disengaja. Tujuan pembuatan berita hoax adalah untuk mempengaruhi pembaca berita untuk mencegah tindakan yang benar. Deteksi berita hoax ini berperan penting bagi pemerintah dan masyarakat, sebab itu berita hoax harus segera dideteksi untuk menghindari efek yang dapat ditimbulkannya. Penelitian ini bertujuan untuk mengetahui performa dari penggunaan algoritma Bernoulli Naïve Bayes dengan ekstraksi fitur TF-IDF dalam mendeteksi berita hoax. Tahapan penelitian ini disusun sebagai berikut, yaitu pengumpulan data dan labeling, text preprocessing, ekstraksi fitur dengan TF-IDF, pembagian dataset, classification, Output (Klasifikasi Fake/True), evaluasi, dan kesimpulan. Hasil implementasi menunjukan model prediksi yang dibangun dengan 8800 data berita, mampu menghasilkan nilai akurasi sebesar 98,5% dari jumlah data uji sebanyak 2.200 data berita, dimana akurasi dari prediksi model untuk label 1 (Fake) sebesar 97,8%, dan akurasi untuk label 0 (True) sebesar 99,1%, diikuti dengan nilai precision 99,1%, recall 97,8%, dan f1-score 98,4%. Dari implementasi tersebut penggunaan ekstraksi fitur TF-IDF pada algoritma Bernoulli Naive Bayes mampu meningkatkan akurasi sebesar 16,08%, precision 15,7%, recall 16,22%, dan f1-score 15,92% bila dibandingkan dengan hasil penelitian sebelumnya","author":[{"dropping-particle":"","family":"Prayoga","given":"Agri Yodi","non-dropping-particle":"","parse-names":false,"suffix":""},{"dropping-particle":"","family":"Hadiana","given":"Asep Id","non-dropping-particle":"","parse-names":false,"suffix":""},{"dropping-particle":"","family":"Umbara","given":"Fajri Rakhmat","non-dropping-particle":"","parse-names":false,"suffix":""}],"container-title":".","id":"ITEM-1","issue":"10","issued":{"date-parts":[["2021","10","21"]]},"page":"1808-1823","publisher":"Ridwan Institute","title":"Deteksi Hoax pada Berita Online Bahasa Inggris Menggunakan Bernoulli Naïve Bayes dengan Ekstraksi Fitur Tf-Idf","type":"article-journal","volume":"2"},"uris":["http://www.mendeley.com/documents/?uuid=7b7e0687-4c0d-3803-9892-00eebb70c26b"]}],"mendeley":{"formattedCitation":"(Prayoga et al., 2021)","plainTextFormattedCitation":"(Prayoga et al., 2021)","previouslyFormattedCitation":"(Prayoga et al., 2021)"},"properties":{"noteIndex":0},"schema":"https://github.com/citation-style-language/schema/raw/master/csl-citation.json"}</w:instrText>
+      </w:r>
+      <w:r>
+        <w:rPr>
+          <w:rFonts w:ascii="Times New Roman" w:hAnsi="Times New Roman" w:cs="Times New Roman"/>
+          <w:sz w:val="24"/>
+          <w:szCs w:val="24"/>
+        </w:rPr>
+        <w:fldChar w:fldCharType="separate"/>
+      </w:r>
+      <w:r>
+        <w:rPr>
+          <w:rFonts w:ascii="Times New Roman" w:hAnsi="Times New Roman" w:cs="Times New Roman"/>
+          <w:noProof/>
+          <w:sz w:val="24"/>
+          <w:szCs w:val="24"/>
+        </w:rPr>
+        <w:t>(Prayoga et al., 2021)</w:t>
+      </w:r>
+      <w:r>
+        <w:rPr>
+          <w:rFonts w:ascii="Times New Roman" w:hAnsi="Times New Roman" w:cs="Times New Roman"/>
+          <w:sz w:val="24"/>
+          <w:szCs w:val="24"/>
+        </w:rPr>
+        <w:fldChar w:fldCharType="end"/>
+      </w:r>
+      <w:r>
+        <w:rPr>
+          <w:rFonts w:ascii="Times New Roman" w:hAnsi="Times New Roman" w:cs="Times New Roman"/>
+          <w:sz w:val="24"/>
+          <w:szCs w:val="24"/>
+        </w:rPr>
+        <w:t>.</w:t>
+      </w:r>
+    </w:p>
+    <w:p>
+      <w:pPr>
+        <w:spacing w:after="0" w:line="360" w:lineRule="auto"/>
+        <w:jc w:val="both"/>
+        <w:rPr>
+          <w:rFonts w:ascii="Times New Roman" w:hAnsi="Times New Roman" w:cs="Times New Roman"/>
+          <w:sz w:val="24"/>
+          <w:szCs w:val="24"/>
+        </w:rPr>
+      </w:pPr>
+    </w:p>
+    <w:p>
+      <w:pPr>
+        <w:spacing w:after="0" w:line="360" w:lineRule="auto"/>
+        <w:jc w:val="both"/>
+        <w:rPr>
+          <w:rFonts w:ascii="Times New Roman" w:hAnsi="Times New Roman" w:cs="Times New Roman"/>
+          <w:sz w:val="24"/>
+          <w:szCs w:val="24"/>
+        </w:rPr>
+      </w:pPr>
+    </w:p>
+    <w:p>
+      <w:pPr>
+        <w:spacing w:after="0" w:line="360" w:lineRule="auto"/>
+        <w:jc w:val="both"/>
+        <w:rPr>
+          <w:rFonts w:ascii="Times New Roman" w:hAnsi="Times New Roman" w:cs="Times New Roman"/>
+          <w:sz w:val="24"/>
+          <w:szCs w:val="24"/>
+        </w:rPr>
+      </w:pPr>
+    </w:p>
+    <w:p>
+      <w:pPr>
+        <w:spacing w:after="0" w:line="360" w:lineRule="auto"/>
+        <w:jc w:val="both"/>
+        <w:rPr>
+          <w:rFonts w:ascii="Times New Roman" w:hAnsi="Times New Roman" w:cs="Times New Roman"/>
+          <w:sz w:val="24"/>
+          <w:szCs w:val="24"/>
+        </w:rPr>
+      </w:pPr>
+    </w:p>
+    <w:p>
+      <w:pPr>
+        <w:pStyle w:val="ListParagraph"/>
+        <w:numPr>
+          <w:ilvl w:val="0"/>
+          <w:numId w:val="10"/>
+        </w:numPr>
+        <w:spacing w:after="0" w:line="360" w:lineRule="auto"/>
+        <w:jc w:val="both"/>
+        <w:rPr>
+          <w:rFonts w:ascii="Times New Roman" w:hAnsi="Times New Roman" w:cs="Times New Roman"/>
+          <w:b/>
+          <w:bCs/>
+          <w:sz w:val="24"/>
+          <w:szCs w:val="24"/>
+        </w:rPr>
+      </w:pPr>
+      <w:r>
+        <w:rPr>
+          <w:rFonts w:ascii="Times New Roman" w:hAnsi="Times New Roman" w:cs="Times New Roman"/>
+          <w:b/>
+          <w:bCs/>
+          <w:sz w:val="24"/>
+          <w:szCs w:val="24"/>
+        </w:rPr>
+        <w:lastRenderedPageBreak/>
+        <w:t>Pem</w:t>
+      </w:r>
+      <w:r>
+        <w:rPr>
+          <w:rFonts w:ascii="Times New Roman" w:hAnsi="Times New Roman" w:cs="Times New Roman"/>
+          <w:b/>
+          <w:bCs/>
+          <w:sz w:val="24"/>
+          <w:szCs w:val="24"/>
+        </w:rPr>
+        <w:t xml:space="preserve">odelan </w:t>
+      </w:r>
+    </w:p>
+    <w:p>
+      <w:pPr>
+        <w:pStyle w:val="ListParagraph"/>
+        <w:spacing w:after="0" w:line="360" w:lineRule="auto"/>
+        <w:ind w:firstLine="720"/>
+        <w:jc w:val="both"/>
+        <w:rPr>
+          <w:rFonts w:ascii="Times New Roman" w:hAnsi="Times New Roman" w:cs="Times New Roman"/>
+          <w:sz w:val="24"/>
+          <w:szCs w:val="24"/>
+        </w:rPr>
+      </w:pPr>
+      <w:r>
+        <w:rPr>
+          <w:rFonts w:ascii="Times New Roman" w:hAnsi="Times New Roman" w:cs="Times New Roman"/>
+          <w:sz w:val="24"/>
+          <w:szCs w:val="24"/>
+        </w:rPr>
+        <w:t>Pada tahap sesudah pembobotan kata melakukan pemodelan pada penelitian kali ini menggunakan</w:t>
+      </w:r>
+      <w:r>
+        <w:rPr>
+          <w:rFonts w:ascii="Times New Roman" w:hAnsi="Times New Roman" w:cs="Times New Roman"/>
+          <w:sz w:val="24"/>
+          <w:szCs w:val="24"/>
+        </w:rPr>
+        <w:t xml:space="preserve"> </w:t>
+      </w:r>
+      <w:r>
+        <w:rPr>
+          <w:rFonts w:ascii="Times New Roman" w:hAnsi="Times New Roman" w:cs="Times New Roman"/>
+          <w:i/>
+          <w:iCs/>
+          <w:sz w:val="24"/>
+          <w:szCs w:val="24"/>
+        </w:rPr>
+        <w:t>machine learning supervised learning</w:t>
+      </w:r>
+      <w:r>
+        <w:rPr>
+          <w:rFonts w:ascii="Times New Roman" w:hAnsi="Times New Roman" w:cs="Times New Roman"/>
+          <w:sz w:val="24"/>
+          <w:szCs w:val="24"/>
+        </w:rPr>
+        <w:t xml:space="preserve">, </w:t>
+      </w:r>
+      <w:r>
+        <w:rPr>
+          <w:rFonts w:ascii="Times New Roman" w:hAnsi="Times New Roman" w:cs="Times New Roman"/>
+          <w:i/>
+          <w:iCs/>
+          <w:sz w:val="24"/>
+          <w:szCs w:val="24"/>
+        </w:rPr>
+        <w:t>supervised learning</w:t>
+      </w:r>
+      <w:r>
+        <w:rPr>
+          <w:rFonts w:ascii="Times New Roman" w:hAnsi="Times New Roman" w:cs="Times New Roman"/>
+          <w:sz w:val="24"/>
+          <w:szCs w:val="24"/>
+        </w:rPr>
+        <w:t xml:space="preserve"> adalah </w:t>
+      </w:r>
+      <w:r>
+        <w:rPr>
+          <w:rFonts w:ascii="Times New Roman" w:hAnsi="Times New Roman" w:cs="Times New Roman"/>
+          <w:sz w:val="24"/>
+          <w:szCs w:val="24"/>
+        </w:rPr>
+        <w:t xml:space="preserve">pembelajaran dalam </w:t>
+      </w:r>
+      <w:r>
+        <w:rPr>
+          <w:rFonts w:ascii="Times New Roman" w:hAnsi="Times New Roman" w:cs="Times New Roman"/>
+          <w:i/>
+          <w:iCs/>
+          <w:sz w:val="24"/>
+          <w:szCs w:val="24"/>
+        </w:rPr>
+        <w:t>machine learning</w:t>
+      </w:r>
+      <w:r>
+        <w:rPr>
+          <w:rFonts w:ascii="Times New Roman" w:hAnsi="Times New Roman" w:cs="Times New Roman"/>
+          <w:sz w:val="24"/>
+          <w:szCs w:val="24"/>
+        </w:rPr>
+        <w:t xml:space="preserve"> yang </w:t>
+      </w:r>
+      <w:r>
+        <w:rPr>
+          <w:rFonts w:ascii="Times New Roman" w:hAnsi="Times New Roman" w:cs="Times New Roman"/>
+          <w:sz w:val="24"/>
+          <w:szCs w:val="24"/>
+        </w:rPr>
+        <w:t xml:space="preserve"> </w:t>
+      </w:r>
+      <w:r>
+        <w:rPr>
+          <w:rFonts w:ascii="Times New Roman" w:hAnsi="Times New Roman" w:cs="Times New Roman"/>
+          <w:sz w:val="24"/>
+          <w:szCs w:val="24"/>
+        </w:rPr>
+        <w:t>membutuhkan label</w:t>
+      </w:r>
+      <w:r>
+        <w:rPr>
+          <w:rFonts w:ascii="Times New Roman" w:hAnsi="Times New Roman" w:cs="Times New Roman"/>
+          <w:sz w:val="24"/>
+          <w:szCs w:val="24"/>
+        </w:rPr>
+        <w:t xml:space="preserve"> untuk melakukan pelatihan</w:t>
+      </w:r>
+      <w:r>
+        <w:rPr>
+          <w:rFonts w:ascii="Times New Roman" w:hAnsi="Times New Roman" w:cs="Times New Roman"/>
+          <w:sz w:val="24"/>
+          <w:szCs w:val="24"/>
+        </w:rPr>
+        <w:t xml:space="preserve"> </w:t>
+      </w:r>
+      <w:r>
+        <w:rPr>
+          <w:rFonts w:ascii="Times New Roman" w:hAnsi="Times New Roman" w:cs="Times New Roman"/>
+          <w:sz w:val="24"/>
+          <w:szCs w:val="24"/>
+        </w:rPr>
+        <w:fldChar w:fldCharType="begin" w:fldLock="1"/>
+      </w:r>
+      <w:r>
+        <w:rPr>
+          <w:rFonts w:ascii="Times New Roman" w:hAnsi="Times New Roman" w:cs="Times New Roman"/>
+          <w:sz w:val="24"/>
+          <w:szCs w:val="24"/>
+        </w:rPr>
+        <w:instrText>ADDIN CSL_CITATION {"citationItems":[{"id":"ITEM-1","itemData":{"DOI":"10.1016/j.aci.2018.02.002","ISSN":"22108327","abstract":"Automatic data processing represents the future for the development of any system, especially in scientific research. In this paper, we describe one of the automatic classification methods applied to scientific research as a supervised learning task. Throughout the process, we identify the main features that are used as keys to play a significant role in terms of predicting the new rank under the supervised learning setup. First, we propose an overview of the work that has been realized in ranking scientific research papers. Second, we evaluate and compare some of state-of-the-art for the classification by supervised learning, semi-supervised learning and non-supervised learning. During the preliminary tests, we have obtained good results for performance on realistic corpus then we have compared performance metrics, such as NDCG, MAP, GMAP, F-Measure, Precision and Recall in order to define the influential features in our work.","author":[{"dropping-particle":"","family":"Mohadab","given":"Mohamed","non-dropping-particle":"El","parse-names":false,"suffix":""},{"dropping-particle":"","family":"Bouikhalene","given":"Belaid","non-dropping-particle":"","parse-names":false,"suffix":""},{"dropping-particle":"","family":"Safi","given":"Said","non-dropping-particle":"","parse-names":false,"suffix":""}],"container-title":"Applied Computing and Informatics","id":"ITEM-1","issue":"2","issued":{"date-parts":[["2019","7","1"]]},"page":"182-190","publisher":"Elsevier B.V.","title":"Predicting rank for scientific research papers using supervised learning","type":"article-journal","volume":"15"},"uris":["http://www.mendeley.com/documents/?uuid=8e70e0b0-a28b-32b7-8cf9-9535375e28ed"]}],"mendeley":{"formattedCitation":"(El Mohadab et al., 2019)","plainTextFormattedCitation":"(El Mohadab et al., 2019)"},"properties":{"noteIndex":0},"schema":"https://github.com/citation-style-language/schema/raw/master/csl-citation.json"}</w:instrText>
+      </w:r>
+      <w:r>
+        <w:rPr>
+          <w:rFonts w:ascii="Times New Roman" w:hAnsi="Times New Roman" w:cs="Times New Roman"/>
+          <w:sz w:val="24"/>
+          <w:szCs w:val="24"/>
+        </w:rPr>
+        <w:fldChar w:fldCharType="separate"/>
+      </w:r>
+      <w:r>
+        <w:rPr>
+          <w:rFonts w:ascii="Times New Roman" w:hAnsi="Times New Roman" w:cs="Times New Roman"/>
+          <w:noProof/>
+          <w:sz w:val="24"/>
+          <w:szCs w:val="24"/>
+        </w:rPr>
+        <w:t>(El Mohadab et al., 2019)</w:t>
+      </w:r>
+      <w:r>
+        <w:rPr>
+          <w:rFonts w:ascii="Times New Roman" w:hAnsi="Times New Roman" w:cs="Times New Roman"/>
+          <w:sz w:val="24"/>
+          <w:szCs w:val="24"/>
+        </w:rPr>
+        <w:fldChar w:fldCharType="end"/>
+      </w:r>
+      <w:r>
+        <w:rPr>
+          <w:rFonts w:ascii="Times New Roman" w:hAnsi="Times New Roman" w:cs="Times New Roman"/>
+          <w:sz w:val="24"/>
+          <w:szCs w:val="24"/>
+        </w:rPr>
+        <w:t>.</w:t>
+      </w:r>
+    </w:p>
+    <w:p>
+      <w:pPr>
+        <w:pStyle w:val="ListParagraph"/>
+        <w:spacing w:after="0" w:line="360" w:lineRule="auto"/>
+        <w:ind w:firstLine="720"/>
+        <w:jc w:val="both"/>
+        <w:rPr>
+          <w:rFonts w:ascii="Times New Roman" w:hAnsi="Times New Roman" w:cs="Times New Roman"/>
+          <w:sz w:val="24"/>
+          <w:szCs w:val="24"/>
+        </w:rPr>
+      </w:pPr>
+      <w:r>
+        <w:rPr>
+          <w:rFonts w:ascii="Times New Roman" w:hAnsi="Times New Roman" w:cs="Times New Roman"/>
+          <w:sz w:val="24"/>
+          <w:szCs w:val="24"/>
+        </w:rPr>
+        <w:t xml:space="preserve">Pada tahap pemodelan melakukan komparasi berdasarkan nilai akurasi, antara </w:t>
+      </w:r>
+      <w:r>
+        <w:rPr>
+          <w:rFonts w:ascii="Times New Roman" w:hAnsi="Times New Roman" w:cs="Times New Roman"/>
+          <w:i/>
+          <w:iCs/>
+          <w:sz w:val="24"/>
+          <w:szCs w:val="24"/>
+        </w:rPr>
+        <w:t>decision tree, naives bayes, k-nearest-neighbor</w:t>
+      </w:r>
+      <w:r>
+        <w:rPr>
+          <w:rFonts w:ascii="Times New Roman" w:hAnsi="Times New Roman" w:cs="Times New Roman"/>
+          <w:sz w:val="24"/>
+          <w:szCs w:val="24"/>
+        </w:rPr>
+        <w:t xml:space="preserve"> </w:t>
+      </w:r>
+      <w:r>
+        <w:rPr>
+          <w:rFonts w:ascii="Times New Roman" w:hAnsi="Times New Roman" w:cs="Times New Roman"/>
+          <w:sz w:val="24"/>
+          <w:szCs w:val="24"/>
+        </w:rPr>
+        <w:t xml:space="preserve">penjelasan mengenai ketiga </w:t>
+      </w:r>
+      <w:r>
+        <w:rPr>
+          <w:rFonts w:ascii="Times New Roman" w:hAnsi="Times New Roman" w:cs="Times New Roman"/>
+          <w:i/>
+          <w:iCs/>
+          <w:sz w:val="24"/>
+          <w:szCs w:val="24"/>
+        </w:rPr>
+        <w:t>machine learning,</w:t>
+      </w:r>
+      <w:r>
+        <w:rPr>
+          <w:rFonts w:ascii="Times New Roman" w:hAnsi="Times New Roman" w:cs="Times New Roman"/>
+          <w:sz w:val="24"/>
+          <w:szCs w:val="24"/>
+        </w:rPr>
+        <w:t xml:space="preserve"> sebagai berikut: </w:t>
+      </w:r>
+    </w:p>
+    <w:p>
+      <w:pPr>
+        <w:pStyle w:val="ListParagraph"/>
+        <w:numPr>
+          <w:ilvl w:val="0"/>
+          <w:numId w:val="12"/>
+        </w:numPr>
+        <w:spacing w:after="0" w:line="360" w:lineRule="auto"/>
+        <w:jc w:val="both"/>
+        <w:rPr>
+          <w:rFonts w:ascii="Times New Roman" w:hAnsi="Times New Roman" w:cs="Times New Roman"/>
+          <w:sz w:val="24"/>
+          <w:szCs w:val="24"/>
+        </w:rPr>
+      </w:pPr>
+      <w:r>
+        <w:rPr>
+          <w:rFonts w:ascii="Times New Roman" w:hAnsi="Times New Roman" w:cs="Times New Roman"/>
+          <w:i/>
+          <w:iCs/>
+          <w:sz w:val="24"/>
+          <w:szCs w:val="24"/>
+        </w:rPr>
+        <w:t>D</w:t>
+      </w:r>
+      <w:r>
+        <w:rPr>
+          <w:rFonts w:ascii="Times New Roman" w:hAnsi="Times New Roman" w:cs="Times New Roman"/>
+          <w:i/>
+          <w:iCs/>
+          <w:sz w:val="24"/>
+          <w:szCs w:val="24"/>
+        </w:rPr>
+        <w:t>ecision tree</w:t>
+      </w:r>
+    </w:p>
+    <w:p>
+      <w:pPr>
+        <w:pStyle w:val="ListParagraph"/>
+        <w:spacing w:after="0" w:line="360" w:lineRule="auto"/>
+        <w:ind w:left="1800" w:firstLine="360"/>
+        <w:jc w:val="both"/>
+        <w:rPr>
+          <w:rFonts w:ascii="Times New Roman" w:hAnsi="Times New Roman" w:cs="Times New Roman"/>
+          <w:i/>
+          <w:iCs/>
+          <w:sz w:val="24"/>
+          <w:szCs w:val="24"/>
+        </w:rPr>
+      </w:pPr>
+      <w:r>
+        <w:rPr>
+          <w:rFonts w:ascii="Times New Roman" w:hAnsi="Times New Roman" w:cs="Times New Roman"/>
+          <w:sz w:val="24"/>
+          <w:szCs w:val="24"/>
+        </w:rPr>
+        <w:t>Decision merupakan algoritma</w:t>
+      </w:r>
+      <w:r>
+        <w:rPr>
+          <w:rFonts w:ascii="Times New Roman" w:hAnsi="Times New Roman" w:cs="Times New Roman"/>
+          <w:sz w:val="24"/>
+          <w:szCs w:val="24"/>
+        </w:rPr>
+        <w:t xml:space="preserve"> </w:t>
+      </w:r>
+      <w:r>
+        <w:rPr>
+          <w:rFonts w:ascii="Times New Roman" w:hAnsi="Times New Roman" w:cs="Times New Roman"/>
+          <w:i/>
+          <w:iCs/>
+          <w:sz w:val="24"/>
+          <w:szCs w:val="24"/>
+        </w:rPr>
+        <w:t>supervised learning</w:t>
+      </w:r>
+      <w:r>
+        <w:rPr>
+          <w:rFonts w:ascii="Times New Roman" w:hAnsi="Times New Roman" w:cs="Times New Roman"/>
+          <w:sz w:val="24"/>
+          <w:szCs w:val="24"/>
+        </w:rPr>
+        <w:t xml:space="preserve"> yang bekerja seperti struktur pohon</w:t>
+      </w:r>
+      <w:r>
+        <w:rPr>
+          <w:rFonts w:ascii="Times New Roman" w:hAnsi="Times New Roman" w:cs="Times New Roman"/>
+          <w:sz w:val="24"/>
+          <w:szCs w:val="24"/>
+        </w:rPr>
+        <w:t xml:space="preserve"> </w:t>
+      </w:r>
+      <w:r>
+        <w:rPr>
+          <w:rFonts w:ascii="Times New Roman" w:hAnsi="Times New Roman" w:cs="Times New Roman"/>
+          <w:sz w:val="24"/>
+          <w:szCs w:val="24"/>
+        </w:rPr>
+        <w:t xml:space="preserve">di setiap </w:t>
+      </w:r>
+      <w:r>
+        <w:rPr>
+          <w:rFonts w:ascii="Times New Roman" w:hAnsi="Times New Roman" w:cs="Times New Roman"/>
+          <w:i/>
+          <w:iCs/>
+          <w:sz w:val="24"/>
+          <w:szCs w:val="24"/>
+        </w:rPr>
+        <w:t xml:space="preserve">node </w:t>
+      </w:r>
+      <w:r>
+        <w:rPr>
+          <w:rFonts w:ascii="Times New Roman" w:hAnsi="Times New Roman" w:cs="Times New Roman"/>
+          <w:sz w:val="24"/>
+          <w:szCs w:val="24"/>
+        </w:rPr>
+        <w:t>atau simpul mewakili dari atribut yang dilatih</w:t>
+      </w:r>
+      <w:r>
+        <w:rPr>
+          <w:rFonts w:ascii="Times New Roman" w:hAnsi="Times New Roman" w:cs="Times New Roman"/>
+          <w:sz w:val="24"/>
+          <w:szCs w:val="24"/>
+        </w:rPr>
+        <w:t xml:space="preserve">, </w:t>
+      </w:r>
+      <w:r>
+        <w:rPr>
+          <w:rFonts w:ascii="Times New Roman" w:hAnsi="Times New Roman" w:cs="Times New Roman"/>
+          <w:i/>
+          <w:iCs/>
+          <w:sz w:val="24"/>
+          <w:szCs w:val="24"/>
+        </w:rPr>
+        <w:t>leaf node</w:t>
+      </w:r>
+    </w:p>
+    <w:p>
+      <w:pPr>
+        <w:pStyle w:val="ListParagraph"/>
+        <w:spacing w:after="0" w:line="360" w:lineRule="auto"/>
+        <w:ind w:firstLine="720"/>
+        <w:jc w:val="both"/>
+        <w:rPr>
+          <w:rFonts w:ascii="Times New Roman" w:hAnsi="Times New Roman" w:cs="Times New Roman"/>
+          <w:sz w:val="24"/>
+          <w:szCs w:val="24"/>
+        </w:rPr>
+      </w:pPr>
+    </w:p>
+    <w:p>
+      <w:pPr>
+        <w:spacing w:after="0" w:line="360" w:lineRule="auto"/>
+        <w:jc w:val="both"/>
+        <w:rPr>
+          <w:rFonts w:ascii="Times New Roman" w:hAnsi="Times New Roman" w:cs="Times New Roman"/>
+          <w:sz w:val="24"/>
+          <w:szCs w:val="24"/>
+        </w:rPr>
+      </w:pPr>
     </w:p>
     <w:p>
       <w:pPr>
@@ -9386,188 +10453,16 @@
     </w:lvl>
   </w:abstractNum>
   <w:abstractNum w:abstractNumId="2" w15:restartNumberingAfterBreak="0">
-    <w:nsid w:val="09F12507"/>
+    <w:nsid w:val="08026256"/>
     <w:multiLevelType w:val="hybridMultilevel"/>
-    <w:tmpl w:val="84E268D0"/>
-    <w:lvl w:ilvl="0" w:tplc="3809000F">
+    <w:tmpl w:val="C9960DD2"/>
+    <w:lvl w:ilvl="0" w:tplc="36B40100">
       <w:start w:val="1"/>
       <w:numFmt w:val="decimal"/>
       <w:lvlText w:val="%1."/>
       <w:lvlJc w:val="left"/>
       <w:pPr>
-        <w:ind w:left="720" w:hanging="360"/>
-      </w:pPr>
-    </w:lvl>
-    <w:lvl w:ilvl="1" w:tplc="38090019" w:tentative="1">
-      <w:start w:val="1"/>
-      <w:numFmt w:val="lowerLetter"/>
-      <w:lvlText w:val="%2."/>
-      <w:lvlJc w:val="left"/>
-      <w:pPr>
-        <w:ind w:left="1440" w:hanging="360"/>
-      </w:pPr>
-    </w:lvl>
-    <w:lvl w:ilvl="2" w:tplc="3809001B" w:tentative="1">
-      <w:start w:val="1"/>
-      <w:numFmt w:val="lowerRoman"/>
-      <w:lvlText w:val="%3."/>
-      <w:lvlJc w:val="right"/>
-      <w:pPr>
-        <w:ind w:left="2160" w:hanging="180"/>
-      </w:pPr>
-    </w:lvl>
-    <w:lvl w:ilvl="3" w:tplc="3809000F" w:tentative="1">
-      <w:start w:val="1"/>
-      <w:numFmt w:val="decimal"/>
-      <w:lvlText w:val="%4."/>
-      <w:lvlJc w:val="left"/>
-      <w:pPr>
-        <w:ind w:left="2880" w:hanging="360"/>
-      </w:pPr>
-    </w:lvl>
-    <w:lvl w:ilvl="4" w:tplc="38090019" w:tentative="1">
-      <w:start w:val="1"/>
-      <w:numFmt w:val="lowerLetter"/>
-      <w:lvlText w:val="%5."/>
-      <w:lvlJc w:val="left"/>
-      <w:pPr>
-        <w:ind w:left="3600" w:hanging="360"/>
-      </w:pPr>
-    </w:lvl>
-    <w:lvl w:ilvl="5" w:tplc="3809001B" w:tentative="1">
-      <w:start w:val="1"/>
-      <w:numFmt w:val="lowerRoman"/>
-      <w:lvlText w:val="%6."/>
-      <w:lvlJc w:val="right"/>
-      <w:pPr>
-        <w:ind w:left="4320" w:hanging="180"/>
-      </w:pPr>
-    </w:lvl>
-    <w:lvl w:ilvl="6" w:tplc="3809000F" w:tentative="1">
-      <w:start w:val="1"/>
-      <w:numFmt w:val="decimal"/>
-      <w:lvlText w:val="%7."/>
-      <w:lvlJc w:val="left"/>
-      <w:pPr>
-        <w:ind w:left="5040" w:hanging="360"/>
-      </w:pPr>
-    </w:lvl>
-    <w:lvl w:ilvl="7" w:tplc="38090019" w:tentative="1">
-      <w:start w:val="1"/>
-      <w:numFmt w:val="lowerLetter"/>
-      <w:lvlText w:val="%8."/>
-      <w:lvlJc w:val="left"/>
-      <w:pPr>
-        <w:ind w:left="5760" w:hanging="360"/>
-      </w:pPr>
-    </w:lvl>
-    <w:lvl w:ilvl="8" w:tplc="3809001B" w:tentative="1">
-      <w:start w:val="1"/>
-      <w:numFmt w:val="lowerRoman"/>
-      <w:lvlText w:val="%9."/>
-      <w:lvlJc w:val="right"/>
-      <w:pPr>
-        <w:ind w:left="6480" w:hanging="180"/>
-      </w:pPr>
-    </w:lvl>
-  </w:abstractNum>
-  <w:abstractNum w:abstractNumId="3" w15:restartNumberingAfterBreak="0">
-    <w:nsid w:val="0B1E3DB8"/>
-    <w:multiLevelType w:val="hybridMultilevel"/>
-    <w:tmpl w:val="01ACA112"/>
-    <w:lvl w:ilvl="0" w:tplc="3809000F">
-      <w:start w:val="1"/>
-      <w:numFmt w:val="decimal"/>
-      <w:lvlText w:val="%1."/>
-      <w:lvlJc w:val="left"/>
-      <w:pPr>
-        <w:ind w:left="1980" w:hanging="360"/>
-      </w:pPr>
-    </w:lvl>
-    <w:lvl w:ilvl="1" w:tplc="38090019" w:tentative="1">
-      <w:start w:val="1"/>
-      <w:numFmt w:val="lowerLetter"/>
-      <w:lvlText w:val="%2."/>
-      <w:lvlJc w:val="left"/>
-      <w:pPr>
-        <w:ind w:left="2700" w:hanging="360"/>
-      </w:pPr>
-    </w:lvl>
-    <w:lvl w:ilvl="2" w:tplc="3809001B" w:tentative="1">
-      <w:start w:val="1"/>
-      <w:numFmt w:val="lowerRoman"/>
-      <w:lvlText w:val="%3."/>
-      <w:lvlJc w:val="right"/>
-      <w:pPr>
-        <w:ind w:left="3420" w:hanging="180"/>
-      </w:pPr>
-    </w:lvl>
-    <w:lvl w:ilvl="3" w:tplc="3809000F" w:tentative="1">
-      <w:start w:val="1"/>
-      <w:numFmt w:val="decimal"/>
-      <w:lvlText w:val="%4."/>
-      <w:lvlJc w:val="left"/>
-      <w:pPr>
-        <w:ind w:left="4140" w:hanging="360"/>
-      </w:pPr>
-    </w:lvl>
-    <w:lvl w:ilvl="4" w:tplc="38090019" w:tentative="1">
-      <w:start w:val="1"/>
-      <w:numFmt w:val="lowerLetter"/>
-      <w:lvlText w:val="%5."/>
-      <w:lvlJc w:val="left"/>
-      <w:pPr>
-        <w:ind w:left="4860" w:hanging="360"/>
-      </w:pPr>
-    </w:lvl>
-    <w:lvl w:ilvl="5" w:tplc="3809001B" w:tentative="1">
-      <w:start w:val="1"/>
-      <w:numFmt w:val="lowerRoman"/>
-      <w:lvlText w:val="%6."/>
-      <w:lvlJc w:val="right"/>
-      <w:pPr>
-        <w:ind w:left="5580" w:hanging="180"/>
-      </w:pPr>
-    </w:lvl>
-    <w:lvl w:ilvl="6" w:tplc="3809000F" w:tentative="1">
-      <w:start w:val="1"/>
-      <w:numFmt w:val="decimal"/>
-      <w:lvlText w:val="%7."/>
-      <w:lvlJc w:val="left"/>
-      <w:pPr>
-        <w:ind w:left="6300" w:hanging="360"/>
-      </w:pPr>
-    </w:lvl>
-    <w:lvl w:ilvl="7" w:tplc="38090019" w:tentative="1">
-      <w:start w:val="1"/>
-      <w:numFmt w:val="lowerLetter"/>
-      <w:lvlText w:val="%8."/>
-      <w:lvlJc w:val="left"/>
-      <w:pPr>
-        <w:ind w:left="7020" w:hanging="360"/>
-      </w:pPr>
-    </w:lvl>
-    <w:lvl w:ilvl="8" w:tplc="3809001B" w:tentative="1">
-      <w:start w:val="1"/>
-      <w:numFmt w:val="lowerRoman"/>
-      <w:lvlText w:val="%9."/>
-      <w:lvlJc w:val="right"/>
-      <w:pPr>
-        <w:ind w:left="7740" w:hanging="180"/>
-      </w:pPr>
-    </w:lvl>
-  </w:abstractNum>
-  <w:abstractNum w:abstractNumId="4" w15:restartNumberingAfterBreak="0">
-    <w:nsid w:val="198E1B5C"/>
-    <w:multiLevelType w:val="hybridMultilevel"/>
-    <w:tmpl w:val="F056B61C"/>
-    <w:lvl w:ilvl="0" w:tplc="3809000F">
-      <w:start w:val="1"/>
-      <w:numFmt w:val="decimal"/>
-      <w:lvlText w:val="%1."/>
-      <w:lvlJc w:val="left"/>
-      <w:pPr>
-        <w:ind w:left="720" w:hanging="360"/>
+        <w:ind w:left="1800" w:hanging="360"/>
       </w:pPr>
       <w:rPr>
         <w:rFonts w:hint="default"/>
@@ -9579,7 +10474,7 @@
       <w:lvlText w:val="%2."/>
       <w:lvlJc w:val="left"/>
       <w:pPr>
-        <w:ind w:left="1440" w:hanging="360"/>
+        <w:ind w:left="2520" w:hanging="360"/>
       </w:pPr>
     </w:lvl>
     <w:lvl w:ilvl="2" w:tplc="3809001B" w:tentative="1">
@@ -9588,7 +10483,7 @@
       <w:lvlText w:val="%3."/>
       <w:lvlJc w:val="right"/>
       <w:pPr>
-        <w:ind w:left="2160" w:hanging="180"/>
+        <w:ind w:left="3240" w:hanging="180"/>
       </w:pPr>
     </w:lvl>
     <w:lvl w:ilvl="3" w:tplc="3809000F" w:tentative="1">
@@ -9597,7 +10492,7 @@
       <w:lvlText w:val="%4."/>
       <w:lvlJc w:val="left"/>
       <w:pPr>
-        <w:ind w:left="2880" w:hanging="360"/>
+        <w:ind w:left="3960" w:hanging="360"/>
       </w:pPr>
     </w:lvl>
     <w:lvl w:ilvl="4" w:tplc="38090019" w:tentative="1">
@@ -9606,7 +10501,7 @@
       <w:lvlText w:val="%5."/>
       <w:lvlJc w:val="left"/>
       <w:pPr>
-        <w:ind w:left="3600" w:hanging="360"/>
+        <w:ind w:left="4680" w:hanging="360"/>
       </w:pPr>
     </w:lvl>
     <w:lvl w:ilvl="5" w:tplc="3809001B" w:tentative="1">
@@ -9615,7 +10510,7 @@
       <w:lvlText w:val="%6."/>
       <w:lvlJc w:val="right"/>
       <w:pPr>
-        <w:ind w:left="4320" w:hanging="180"/>
+        <w:ind w:left="5400" w:hanging="180"/>
       </w:pPr>
     </w:lvl>
     <w:lvl w:ilvl="6" w:tplc="3809000F" w:tentative="1">
@@ -9624,7 +10519,7 @@
       <w:lvlText w:val="%7."/>
       <w:lvlJc w:val="left"/>
       <w:pPr>
-        <w:ind w:left="5040" w:hanging="360"/>
+        <w:ind w:left="6120" w:hanging="360"/>
       </w:pPr>
     </w:lvl>
     <w:lvl w:ilvl="7" w:tplc="38090019" w:tentative="1">
@@ -9633,7 +10528,7 @@
       <w:lvlText w:val="%8."/>
       <w:lvlJc w:val="left"/>
       <w:pPr>
-        <w:ind w:left="5760" w:hanging="360"/>
+        <w:ind w:left="6840" w:hanging="360"/>
       </w:pPr>
     </w:lvl>
     <w:lvl w:ilvl="8" w:tplc="3809001B" w:tentative="1">
@@ -9642,11 +10537,272 @@
       <w:lvlText w:val="%9."/>
       <w:lvlJc w:val="right"/>
       <w:pPr>
+        <w:ind w:left="7560" w:hanging="180"/>
+      </w:pPr>
+    </w:lvl>
+  </w:abstractNum>
+  <w:abstractNum w:abstractNumId="3" w15:restartNumberingAfterBreak="0">
+    <w:nsid w:val="09F12507"/>
+    <w:multiLevelType w:val="hybridMultilevel"/>
+    <w:tmpl w:val="84E268D0"/>
+    <w:lvl w:ilvl="0" w:tplc="3809000F">
+      <w:start w:val="1"/>
+      <w:numFmt w:val="decimal"/>
+      <w:lvlText w:val="%1."/>
+      <w:lvlJc w:val="left"/>
+      <w:pPr>
+        <w:ind w:left="720" w:hanging="360"/>
+      </w:pPr>
+    </w:lvl>
+    <w:lvl w:ilvl="1" w:tplc="38090019" w:tentative="1">
+      <w:start w:val="1"/>
+      <w:numFmt w:val="lowerLetter"/>
+      <w:lvlText w:val="%2."/>
+      <w:lvlJc w:val="left"/>
+      <w:pPr>
+        <w:ind w:left="1440" w:hanging="360"/>
+      </w:pPr>
+    </w:lvl>
+    <w:lvl w:ilvl="2" w:tplc="3809001B" w:tentative="1">
+      <w:start w:val="1"/>
+      <w:numFmt w:val="lowerRoman"/>
+      <w:lvlText w:val="%3."/>
+      <w:lvlJc w:val="right"/>
+      <w:pPr>
+        <w:ind w:left="2160" w:hanging="180"/>
+      </w:pPr>
+    </w:lvl>
+    <w:lvl w:ilvl="3" w:tplc="3809000F" w:tentative="1">
+      <w:start w:val="1"/>
+      <w:numFmt w:val="decimal"/>
+      <w:lvlText w:val="%4."/>
+      <w:lvlJc w:val="left"/>
+      <w:pPr>
+        <w:ind w:left="2880" w:hanging="360"/>
+      </w:pPr>
+    </w:lvl>
+    <w:lvl w:ilvl="4" w:tplc="38090019" w:tentative="1">
+      <w:start w:val="1"/>
+      <w:numFmt w:val="lowerLetter"/>
+      <w:lvlText w:val="%5."/>
+      <w:lvlJc w:val="left"/>
+      <w:pPr>
+        <w:ind w:left="3600" w:hanging="360"/>
+      </w:pPr>
+    </w:lvl>
+    <w:lvl w:ilvl="5" w:tplc="3809001B" w:tentative="1">
+      <w:start w:val="1"/>
+      <w:numFmt w:val="lowerRoman"/>
+      <w:lvlText w:val="%6."/>
+      <w:lvlJc w:val="right"/>
+      <w:pPr>
+        <w:ind w:left="4320" w:hanging="180"/>
+      </w:pPr>
+    </w:lvl>
+    <w:lvl w:ilvl="6" w:tplc="3809000F" w:tentative="1">
+      <w:start w:val="1"/>
+      <w:numFmt w:val="decimal"/>
+      <w:lvlText w:val="%7."/>
+      <w:lvlJc w:val="left"/>
+      <w:pPr>
+        <w:ind w:left="5040" w:hanging="360"/>
+      </w:pPr>
+    </w:lvl>
+    <w:lvl w:ilvl="7" w:tplc="38090019" w:tentative="1">
+      <w:start w:val="1"/>
+      <w:numFmt w:val="lowerLetter"/>
+      <w:lvlText w:val="%8."/>
+      <w:lvlJc w:val="left"/>
+      <w:pPr>
+        <w:ind w:left="5760" w:hanging="360"/>
+      </w:pPr>
+    </w:lvl>
+    <w:lvl w:ilvl="8" w:tplc="3809001B" w:tentative="1">
+      <w:start w:val="1"/>
+      <w:numFmt w:val="lowerRoman"/>
+      <w:lvlText w:val="%9."/>
+      <w:lvlJc w:val="right"/>
+      <w:pPr>
         <w:ind w:left="6480" w:hanging="180"/>
+      </w:pPr>
+    </w:lvl>
+  </w:abstractNum>
+  <w:abstractNum w:abstractNumId="4" w15:restartNumberingAfterBreak="0">
+    <w:nsid w:val="0B1E3DB8"/>
+    <w:multiLevelType w:val="hybridMultilevel"/>
+    <w:tmpl w:val="01ACA112"/>
+    <w:lvl w:ilvl="0" w:tplc="3809000F">
+      <w:start w:val="1"/>
+      <w:numFmt w:val="decimal"/>
+      <w:lvlText w:val="%1."/>
+      <w:lvlJc w:val="left"/>
+      <w:pPr>
+        <w:ind w:left="2340" w:hanging="360"/>
+      </w:pPr>
+    </w:lvl>
+    <w:lvl w:ilvl="1" w:tplc="38090019" w:tentative="1">
+      <w:start w:val="1"/>
+      <w:numFmt w:val="lowerLetter"/>
+      <w:lvlText w:val="%2."/>
+      <w:lvlJc w:val="left"/>
+      <w:pPr>
+        <w:ind w:left="3060" w:hanging="360"/>
+      </w:pPr>
+    </w:lvl>
+    <w:lvl w:ilvl="2" w:tplc="3809001B" w:tentative="1">
+      <w:start w:val="1"/>
+      <w:numFmt w:val="lowerRoman"/>
+      <w:lvlText w:val="%3."/>
+      <w:lvlJc w:val="right"/>
+      <w:pPr>
+        <w:ind w:left="3780" w:hanging="180"/>
+      </w:pPr>
+    </w:lvl>
+    <w:lvl w:ilvl="3" w:tplc="3809000F" w:tentative="1">
+      <w:start w:val="1"/>
+      <w:numFmt w:val="decimal"/>
+      <w:lvlText w:val="%4."/>
+      <w:lvlJc w:val="left"/>
+      <w:pPr>
+        <w:ind w:left="4500" w:hanging="360"/>
+      </w:pPr>
+    </w:lvl>
+    <w:lvl w:ilvl="4" w:tplc="38090019" w:tentative="1">
+      <w:start w:val="1"/>
+      <w:numFmt w:val="lowerLetter"/>
+      <w:lvlText w:val="%5."/>
+      <w:lvlJc w:val="left"/>
+      <w:pPr>
+        <w:ind w:left="5220" w:hanging="360"/>
+      </w:pPr>
+    </w:lvl>
+    <w:lvl w:ilvl="5" w:tplc="3809001B" w:tentative="1">
+      <w:start w:val="1"/>
+      <w:numFmt w:val="lowerRoman"/>
+      <w:lvlText w:val="%6."/>
+      <w:lvlJc w:val="right"/>
+      <w:pPr>
+        <w:ind w:left="5940" w:hanging="180"/>
+      </w:pPr>
+    </w:lvl>
+    <w:lvl w:ilvl="6" w:tplc="3809000F" w:tentative="1">
+      <w:start w:val="1"/>
+      <w:numFmt w:val="decimal"/>
+      <w:lvlText w:val="%7."/>
+      <w:lvlJc w:val="left"/>
+      <w:pPr>
+        <w:ind w:left="6660" w:hanging="360"/>
+      </w:pPr>
+    </w:lvl>
+    <w:lvl w:ilvl="7" w:tplc="38090019" w:tentative="1">
+      <w:start w:val="1"/>
+      <w:numFmt w:val="lowerLetter"/>
+      <w:lvlText w:val="%8."/>
+      <w:lvlJc w:val="left"/>
+      <w:pPr>
+        <w:ind w:left="7380" w:hanging="360"/>
+      </w:pPr>
+    </w:lvl>
+    <w:lvl w:ilvl="8" w:tplc="3809001B" w:tentative="1">
+      <w:start w:val="1"/>
+      <w:numFmt w:val="lowerRoman"/>
+      <w:lvlText w:val="%9."/>
+      <w:lvlJc w:val="right"/>
+      <w:pPr>
+        <w:ind w:left="8100" w:hanging="180"/>
       </w:pPr>
     </w:lvl>
   </w:abstractNum>
   <w:abstractNum w:abstractNumId="5" w15:restartNumberingAfterBreak="0">
+    <w:nsid w:val="198E1B5C"/>
+    <w:multiLevelType w:val="hybridMultilevel"/>
+    <w:tmpl w:val="F056B61C"/>
+    <w:lvl w:ilvl="0" w:tplc="3809000F">
+      <w:start w:val="1"/>
+      <w:numFmt w:val="decimal"/>
+      <w:lvlText w:val="%1."/>
+      <w:lvlJc w:val="left"/>
+      <w:pPr>
+        <w:ind w:left="720" w:hanging="360"/>
+      </w:pPr>
+      <w:rPr>
+        <w:rFonts w:hint="default"/>
+      </w:rPr>
+    </w:lvl>
+    <w:lvl w:ilvl="1" w:tplc="38090019" w:tentative="1">
+      <w:start w:val="1"/>
+      <w:numFmt w:val="lowerLetter"/>
+      <w:lvlText w:val="%2."/>
+      <w:lvlJc w:val="left"/>
+      <w:pPr>
+        <w:ind w:left="1440" w:hanging="360"/>
+      </w:pPr>
+    </w:lvl>
+    <w:lvl w:ilvl="2" w:tplc="3809001B" w:tentative="1">
+      <w:start w:val="1"/>
+      <w:numFmt w:val="lowerRoman"/>
+      <w:lvlText w:val="%3."/>
+      <w:lvlJc w:val="right"/>
+      <w:pPr>
+        <w:ind w:left="2160" w:hanging="180"/>
+      </w:pPr>
+    </w:lvl>
+    <w:lvl w:ilvl="3" w:tplc="3809000F" w:tentative="1">
+      <w:start w:val="1"/>
+      <w:numFmt w:val="decimal"/>
+      <w:lvlText w:val="%4."/>
+      <w:lvlJc w:val="left"/>
+      <w:pPr>
+        <w:ind w:left="2880" w:hanging="360"/>
+      </w:pPr>
+    </w:lvl>
+    <w:lvl w:ilvl="4" w:tplc="38090019" w:tentative="1">
+      <w:start w:val="1"/>
+      <w:numFmt w:val="lowerLetter"/>
+      <w:lvlText w:val="%5."/>
+      <w:lvlJc w:val="left"/>
+      <w:pPr>
+        <w:ind w:left="3600" w:hanging="360"/>
+      </w:pPr>
+    </w:lvl>
+    <w:lvl w:ilvl="5" w:tplc="3809001B" w:tentative="1">
+      <w:start w:val="1"/>
+      <w:numFmt w:val="lowerRoman"/>
+      <w:lvlText w:val="%6."/>
+      <w:lvlJc w:val="right"/>
+      <w:pPr>
+        <w:ind w:left="4320" w:hanging="180"/>
+      </w:pPr>
+    </w:lvl>
+    <w:lvl w:ilvl="6" w:tplc="3809000F" w:tentative="1">
+      <w:start w:val="1"/>
+      <w:numFmt w:val="decimal"/>
+      <w:lvlText w:val="%7."/>
+      <w:lvlJc w:val="left"/>
+      <w:pPr>
+        <w:ind w:left="5040" w:hanging="360"/>
+      </w:pPr>
+    </w:lvl>
+    <w:lvl w:ilvl="7" w:tplc="38090019" w:tentative="1">
+      <w:start w:val="1"/>
+      <w:numFmt w:val="lowerLetter"/>
+      <w:lvlText w:val="%8."/>
+      <w:lvlJc w:val="left"/>
+      <w:pPr>
+        <w:ind w:left="5760" w:hanging="360"/>
+      </w:pPr>
+    </w:lvl>
+    <w:lvl w:ilvl="8" w:tplc="3809001B" w:tentative="1">
+      <w:start w:val="1"/>
+      <w:numFmt w:val="lowerRoman"/>
+      <w:lvlText w:val="%9."/>
+      <w:lvlJc w:val="right"/>
+      <w:pPr>
+        <w:ind w:left="6480" w:hanging="180"/>
+      </w:pPr>
+    </w:lvl>
+  </w:abstractNum>
+  <w:abstractNum w:abstractNumId="6" w15:restartNumberingAfterBreak="0">
     <w:nsid w:val="1CC030D4"/>
     <w:multiLevelType w:val="hybridMultilevel"/>
     <w:tmpl w:val="2E7E0DDA"/>
@@ -9737,7 +10893,7 @@
       </w:pPr>
     </w:lvl>
   </w:abstractNum>
-  <w:abstractNum w:abstractNumId="6" w15:restartNumberingAfterBreak="0">
+  <w:abstractNum w:abstractNumId="7" w15:restartNumberingAfterBreak="0">
     <w:nsid w:val="3BD3450A"/>
     <w:multiLevelType w:val="hybridMultilevel"/>
     <w:tmpl w:val="A2ECBB2A"/>
@@ -9823,7 +10979,7 @@
       </w:pPr>
     </w:lvl>
   </w:abstractNum>
-  <w:abstractNum w:abstractNumId="7" w15:restartNumberingAfterBreak="0">
+  <w:abstractNum w:abstractNumId="8" w15:restartNumberingAfterBreak="0">
     <w:nsid w:val="439A291F"/>
     <w:multiLevelType w:val="hybridMultilevel"/>
     <w:tmpl w:val="2FAAEFEE"/>
@@ -9913,7 +11069,7 @@
       </w:pPr>
     </w:lvl>
   </w:abstractNum>
-  <w:abstractNum w:abstractNumId="8" w15:restartNumberingAfterBreak="0">
+  <w:abstractNum w:abstractNumId="9" w15:restartNumberingAfterBreak="0">
     <w:nsid w:val="4A111F8C"/>
     <w:multiLevelType w:val="multilevel"/>
     <w:tmpl w:val="E5A0BFFA"/>
@@ -10026,7 +11182,7 @@
       </w:rPr>
     </w:lvl>
   </w:abstractNum>
-  <w:abstractNum w:abstractNumId="9" w15:restartNumberingAfterBreak="0">
+  <w:abstractNum w:abstractNumId="10" w15:restartNumberingAfterBreak="0">
     <w:nsid w:val="4B38741D"/>
     <w:multiLevelType w:val="hybridMultilevel"/>
     <w:tmpl w:val="A8288008"/>
@@ -10116,7 +11272,7 @@
       </w:pPr>
     </w:lvl>
   </w:abstractNum>
-  <w:abstractNum w:abstractNumId="10" w15:restartNumberingAfterBreak="0">
+  <w:abstractNum w:abstractNumId="11" w15:restartNumberingAfterBreak="0">
     <w:nsid w:val="59142726"/>
     <w:multiLevelType w:val="hybridMultilevel"/>
     <w:tmpl w:val="41500032"/>
@@ -10207,37 +11363,40 @@
     </w:lvl>
   </w:abstractNum>
   <w:num w:numId="1" w16cid:durableId="763232900">
-    <w:abstractNumId w:val="6"/>
+    <w:abstractNumId w:val="7"/>
   </w:num>
   <w:num w:numId="2" w16cid:durableId="167214351">
-    <w:abstractNumId w:val="2"/>
+    <w:abstractNumId w:val="3"/>
   </w:num>
   <w:num w:numId="3" w16cid:durableId="1199508292">
-    <w:abstractNumId w:val="8"/>
+    <w:abstractNumId w:val="9"/>
   </w:num>
   <w:num w:numId="4" w16cid:durableId="960259680">
     <w:abstractNumId w:val="0"/>
   </w:num>
   <w:num w:numId="5" w16cid:durableId="2126070963">
-    <w:abstractNumId w:val="7"/>
+    <w:abstractNumId w:val="8"/>
   </w:num>
   <w:num w:numId="6" w16cid:durableId="1521435597">
-    <w:abstractNumId w:val="10"/>
+    <w:abstractNumId w:val="11"/>
   </w:num>
   <w:num w:numId="7" w16cid:durableId="375931276">
-    <w:abstractNumId w:val="9"/>
+    <w:abstractNumId w:val="10"/>
   </w:num>
   <w:num w:numId="8" w16cid:durableId="11346016">
     <w:abstractNumId w:val="1"/>
   </w:num>
   <w:num w:numId="9" w16cid:durableId="372275057">
-    <w:abstractNumId w:val="3"/>
+    <w:abstractNumId w:val="4"/>
   </w:num>
   <w:num w:numId="10" w16cid:durableId="1943294717">
-    <w:abstractNumId w:val="4"/>
+    <w:abstractNumId w:val="5"/>
   </w:num>
   <w:num w:numId="11" w16cid:durableId="1842546141">
-    <w:abstractNumId w:val="5"/>
+    <w:abstractNumId w:val="6"/>
+  </w:num>
+  <w:num w:numId="12" w16cid:durableId="1569875945">
+    <w:abstractNumId w:val="2"/>
   </w:num>
 </w:numbering>
 </file>

</xml_diff>

<commit_message>
perbaiki di kata pengantar
</commit_message>
<xml_diff>
--- a/Pengajuan-judul/NLP/Judul komparasi machine learning/MuhammadReza-2019470055_PengajuanProposal_NLP.docx
+++ b/Pengajuan-judul/NLP/Judul komparasi machine learning/MuhammadReza-2019470055_PengajuanProposal_NLP.docx
@@ -2215,7 +2215,7 @@
           <w:color w:val="000000"/>
           <w:sz w:val="24"/>
         </w:rPr>
-        <w:t>“P</w:t>
+        <w:t>“</w:t>
       </w:r>
       <w:r>
         <w:rPr>
@@ -2223,59 +2223,63 @@
           <w:color w:val="000000"/>
           <w:sz w:val="24"/>
         </w:rPr>
-        <w:t xml:space="preserve">emanfaatan </w:t>
+        <w:t>P</w:t>
       </w:r>
       <w:r>
         <w:rPr>
           <w:rFonts w:ascii="TimesNewRomanPS-BoldMT" w:hAnsi="TimesNewRomanPS-BoldMT"/>
-          <w:i/>
-          <w:iCs/>
-          <w:color w:val="000000"/>
-          <w:sz w:val="24"/>
-        </w:rPr>
-        <w:t>N</w:t>
+          <w:color w:val="000000"/>
+          <w:sz w:val="24"/>
+        </w:rPr>
+        <w:t>erbandingan</w:t>
       </w:r>
       <w:r>
         <w:rPr>
           <w:rFonts w:ascii="TimesNewRomanPS-BoldMT" w:hAnsi="TimesNewRomanPS-BoldMT"/>
-          <w:i/>
-          <w:iCs/>
-          <w:color w:val="000000"/>
-          <w:sz w:val="24"/>
-        </w:rPr>
-        <w:t xml:space="preserve">aives </w:t>
+          <w:color w:val="000000"/>
+          <w:sz w:val="24"/>
+        </w:rPr>
+        <w:t xml:space="preserve"> M</w:t>
       </w:r>
       <w:r>
         <w:rPr>
           <w:rFonts w:ascii="TimesNewRomanPS-BoldMT" w:hAnsi="TimesNewRomanPS-BoldMT"/>
-          <w:i/>
-          <w:iCs/>
-          <w:color w:val="000000"/>
-          <w:sz w:val="24"/>
-        </w:rPr>
-        <w:t>B</w:t>
+          <w:color w:val="000000"/>
+          <w:sz w:val="24"/>
+        </w:rPr>
+        <w:t>etode</w:t>
       </w:r>
       <w:r>
         <w:rPr>
           <w:rFonts w:ascii="TimesNewRomanPS-BoldMT" w:hAnsi="TimesNewRomanPS-BoldMT"/>
-          <w:i/>
-          <w:iCs/>
-          <w:color w:val="000000"/>
-          <w:sz w:val="24"/>
-        </w:rPr>
-        <w:t>ayes</w:t>
+          <w:color w:val="000000"/>
+          <w:sz w:val="24"/>
+        </w:rPr>
+        <w:t xml:space="preserve"> </w:t>
       </w:r>
       <w:r>
         <w:rPr>
           <w:rFonts w:ascii="TimesNewRomanPS-BoldMT" w:hAnsi="TimesNewRomanPS-BoldMT"/>
-          <w:color w:val="000000"/>
-          <w:sz w:val="24"/>
-        </w:rPr>
-        <w:t xml:space="preserve"> untuk sentimen analisis</w:t>
+          <w:i/>
+          <w:iCs/>
+          <w:color w:val="000000"/>
+          <w:sz w:val="24"/>
+        </w:rPr>
+        <w:t>M</w:t>
       </w:r>
       <w:r>
         <w:rPr>
           <w:rFonts w:ascii="TimesNewRomanPS-BoldMT" w:hAnsi="TimesNewRomanPS-BoldMT"/>
+          <w:i/>
+          <w:iCs/>
+          <w:color w:val="000000"/>
+          <w:sz w:val="24"/>
+        </w:rPr>
+        <w:t>achine</w:t>
+      </w:r>
+      <w:r>
+        <w:rPr>
+          <w:rFonts w:ascii="TimesNewRomanPS-BoldMT" w:hAnsi="TimesNewRomanPS-BoldMT"/>
           <w:color w:val="000000"/>
           <w:sz w:val="24"/>
         </w:rPr>
@@ -2289,7 +2293,7 @@
           <w:color w:val="000000"/>
           <w:sz w:val="24"/>
         </w:rPr>
-        <w:t>r</w:t>
+        <w:t>L</w:t>
       </w:r>
       <w:r>
         <w:rPr>
@@ -2299,6 +2303,84 @@
           <w:color w:val="000000"/>
           <w:sz w:val="24"/>
         </w:rPr>
+        <w:t>earning</w:t>
+      </w:r>
+      <w:r>
+        <w:rPr>
+          <w:rFonts w:ascii="TimesNewRomanPS-BoldMT" w:hAnsi="TimesNewRomanPS-BoldMT"/>
+          <w:i/>
+          <w:iCs/>
+          <w:color w:val="000000"/>
+          <w:sz w:val="24"/>
+        </w:rPr>
+        <w:t xml:space="preserve"> </w:t>
+      </w:r>
+      <w:r>
+        <w:rPr>
+          <w:rFonts w:ascii="TimesNewRomanPS-BoldMT" w:hAnsi="TimesNewRomanPS-BoldMT"/>
+          <w:color w:val="000000"/>
+          <w:sz w:val="24"/>
+        </w:rPr>
+        <w:t>Untuk</w:t>
+      </w:r>
+      <w:r>
+        <w:rPr>
+          <w:rFonts w:ascii="TimesNewRomanPS-BoldMT" w:hAnsi="TimesNewRomanPS-BoldMT"/>
+          <w:color w:val="000000"/>
+          <w:sz w:val="24"/>
+        </w:rPr>
+        <w:t xml:space="preserve"> S</w:t>
+      </w:r>
+      <w:r>
+        <w:rPr>
+          <w:rFonts w:ascii="TimesNewRomanPS-BoldMT" w:hAnsi="TimesNewRomanPS-BoldMT"/>
+          <w:color w:val="000000"/>
+          <w:sz w:val="24"/>
+        </w:rPr>
+        <w:t>entimen</w:t>
+      </w:r>
+      <w:r>
+        <w:rPr>
+          <w:rFonts w:ascii="TimesNewRomanPS-BoldMT" w:hAnsi="TimesNewRomanPS-BoldMT"/>
+          <w:color w:val="000000"/>
+          <w:sz w:val="24"/>
+        </w:rPr>
+        <w:t xml:space="preserve"> A</w:t>
+      </w:r>
+      <w:r>
+        <w:rPr>
+          <w:rFonts w:ascii="TimesNewRomanPS-BoldMT" w:hAnsi="TimesNewRomanPS-BoldMT"/>
+          <w:color w:val="000000"/>
+          <w:sz w:val="24"/>
+        </w:rPr>
+        <w:t>nalisis</w:t>
+      </w:r>
+      <w:r>
+        <w:rPr>
+          <w:rFonts w:ascii="TimesNewRomanPS-BoldMT" w:hAnsi="TimesNewRomanPS-BoldMT"/>
+          <w:color w:val="000000"/>
+          <w:sz w:val="24"/>
+        </w:rPr>
+        <w:t xml:space="preserve"> </w:t>
+      </w:r>
+      <w:r>
+        <w:rPr>
+          <w:rFonts w:ascii="TimesNewRomanPS-BoldMT" w:hAnsi="TimesNewRomanPS-BoldMT"/>
+          <w:i/>
+          <w:iCs/>
+          <w:color w:val="000000"/>
+          <w:sz w:val="24"/>
+        </w:rPr>
+        <w:t>R</w:t>
+      </w:r>
+      <w:r>
+        <w:rPr>
+          <w:rFonts w:ascii="TimesNewRomanPS-BoldMT" w:hAnsi="TimesNewRomanPS-BoldMT"/>
+          <w:i/>
+          <w:iCs/>
+          <w:color w:val="000000"/>
+          <w:sz w:val="24"/>
+        </w:rPr>
         <w:t>eview</w:t>
       </w:r>
       <w:r>
@@ -2307,7 +2389,7 @@
           <w:color w:val="000000"/>
           <w:sz w:val="24"/>
         </w:rPr>
-        <w:t xml:space="preserve"> produk laptop di </w:t>
+        <w:t xml:space="preserve"> P</w:t>
       </w:r>
       <w:r>
         <w:rPr>
@@ -2315,7 +2397,7 @@
           <w:color w:val="000000"/>
           <w:sz w:val="24"/>
         </w:rPr>
-        <w:t>S</w:t>
+        <w:t>enjualan</w:t>
       </w:r>
       <w:r>
         <w:rPr>
@@ -2323,7 +2405,39 @@
           <w:color w:val="000000"/>
           <w:sz w:val="24"/>
         </w:rPr>
-        <w:t>hoppe</w:t>
+        <w:t xml:space="preserve"> P</w:t>
+      </w:r>
+      <w:r>
+        <w:rPr>
+          <w:rFonts w:ascii="TimesNewRomanPS-BoldMT" w:hAnsi="TimesNewRomanPS-BoldMT"/>
+          <w:color w:val="000000"/>
+          <w:sz w:val="24"/>
+        </w:rPr>
+        <w:t>roduk</w:t>
+      </w:r>
+      <w:r>
+        <w:rPr>
+          <w:rFonts w:ascii="TimesNewRomanPS-BoldMT" w:hAnsi="TimesNewRomanPS-BoldMT"/>
+          <w:color w:val="000000"/>
+          <w:sz w:val="24"/>
+        </w:rPr>
+        <w:t xml:space="preserve"> D</w:t>
+      </w:r>
+      <w:r>
+        <w:rPr>
+          <w:rFonts w:ascii="TimesNewRomanPS-BoldMT" w:hAnsi="TimesNewRomanPS-BoldMT"/>
+          <w:color w:val="000000"/>
+          <w:sz w:val="24"/>
+        </w:rPr>
+        <w:t>i</w:t>
+      </w:r>
+      <w:r>
+        <w:rPr>
+          <w:rFonts w:ascii="TimesNewRomanPS-BoldMT" w:hAnsi="TimesNewRomanPS-BoldMT"/>
+          <w:color w:val="000000"/>
+          <w:sz w:val="24"/>
+        </w:rPr>
+        <w:t xml:space="preserve"> TOKOPEDIA</w:t>
       </w:r>
       <w:r>
         <w:rPr>
@@ -10406,57 +10520,7 @@
           <w:sz w:val="24"/>
           <w:szCs w:val="24"/>
         </w:rPr>
-        <w:t>K</w:t>
-      </w:r>
-      <w:r>
-        <w:rPr>
-          <w:rFonts w:ascii="Times New Roman" w:hAnsi="Times New Roman" w:cs="Times New Roman"/>
-          <w:i/>
-          <w:iCs/>
-          <w:sz w:val="24"/>
-          <w:szCs w:val="24"/>
-        </w:rPr>
-        <w:t>-</w:t>
-      </w:r>
-      <w:r>
-        <w:rPr>
-          <w:rFonts w:ascii="Times New Roman" w:hAnsi="Times New Roman" w:cs="Times New Roman"/>
-          <w:i/>
-          <w:iCs/>
-          <w:sz w:val="24"/>
-          <w:szCs w:val="24"/>
-        </w:rPr>
-        <w:t>N</w:t>
-      </w:r>
-      <w:r>
-        <w:rPr>
-          <w:rFonts w:ascii="Times New Roman" w:hAnsi="Times New Roman" w:cs="Times New Roman"/>
-          <w:i/>
-          <w:iCs/>
-          <w:sz w:val="24"/>
-          <w:szCs w:val="24"/>
-        </w:rPr>
-        <w:t>earest-</w:t>
-      </w:r>
-      <w:r>
-        <w:rPr>
-          <w:rFonts w:ascii="Times New Roman" w:hAnsi="Times New Roman" w:cs="Times New Roman"/>
-          <w:i/>
-          <w:iCs/>
-          <w:sz w:val="24"/>
-          <w:szCs w:val="24"/>
-        </w:rPr>
-        <w:t>N</w:t>
-      </w:r>
-      <w:r>
-        <w:rPr>
-          <w:rFonts w:ascii="Times New Roman" w:hAnsi="Times New Roman" w:cs="Times New Roman"/>
-          <w:i/>
-          <w:iCs/>
-          <w:sz w:val="24"/>
-          <w:szCs w:val="24"/>
-        </w:rPr>
-        <w:t>eighbor</w:t>
+        <w:t>K-Nearest-Neighbor</w:t>
       </w:r>
     </w:p>
     <w:p>
@@ -10555,17 +10619,7 @@
           <w:sz w:val="24"/>
           <w:szCs w:val="24"/>
         </w:rPr>
-        <w:t>Neighbor</w:t>
-      </w:r>
-      <w:r>
-        <w:rPr>
-          <w:rFonts w:ascii="Times New Roman" w:hAnsi="Times New Roman" w:cs="Times New Roman"/>
-          <w:i/>
-          <w:iCs/>
-          <w:sz w:val="24"/>
-          <w:szCs w:val="24"/>
-        </w:rPr>
-        <w:t xml:space="preserve"> </w:t>
+        <w:t xml:space="preserve">Neighbor </w:t>
       </w:r>
       <w:r>
         <w:rPr>
@@ -11563,15 +11617,7 @@
           <w:sz w:val="24"/>
           <w:szCs w:val="24"/>
         </w:rPr>
-        <w:t xml:space="preserve"> </w:t>
-      </w:r>
-      <w:r>
-        <w:rPr>
-          <w:rFonts w:ascii="Times New Roman" w:hAnsi="Times New Roman" w:cs="Times New Roman"/>
-          <w:sz w:val="24"/>
-          <w:szCs w:val="24"/>
-        </w:rPr>
-        <w:t xml:space="preserve">akan tetapi prediksi menghasilkan nilai </w:t>
+        <w:t xml:space="preserve"> akan tetapi prediksi menghasilkan nilai </w:t>
       </w:r>
       <w:r>
         <w:rPr>
@@ -12634,18 +12680,7 @@
               <w:sz w:val="24"/>
               <w:szCs w:val="24"/>
             </w:rPr>
-            <m:t>precision</m:t>
-          </m:r>
-          <m:r>
-            <m:rPr>
-              <m:sty m:val="p"/>
-            </m:rPr>
-            <w:rPr>
-              <w:rFonts w:ascii="Cambria Math" w:hAnsi="Cambria Math" w:cs="Times New Roman"/>
-              <w:sz w:val="24"/>
-              <w:szCs w:val="24"/>
-            </w:rPr>
-            <m:t xml:space="preserve">= </m:t>
+            <m:t xml:space="preserve">precision= </m:t>
           </m:r>
           <m:f>
             <m:fPr>
@@ -12675,15 +12710,7 @@
                   <w:sz w:val="24"/>
                   <w:szCs w:val="24"/>
                 </w:rPr>
-                <m:t>TP+F</m:t>
-              </m:r>
-              <m:r>
-                <w:rPr>
-                  <w:rFonts w:ascii="Cambria Math" w:hAnsi="Cambria Math" w:cs="Times New Roman"/>
-                  <w:sz w:val="24"/>
-                  <w:szCs w:val="24"/>
-                </w:rPr>
-                <m:t>P</m:t>
+                <m:t>TP+FP</m:t>
               </m:r>
             </m:den>
           </m:f>
@@ -12800,27 +12827,7 @@
           <w:sz w:val="24"/>
           <w:szCs w:val="24"/>
         </w:rPr>
-        <w:t>f</w:t>
-      </w:r>
-      <w:r>
-        <w:rPr>
-          <w:rFonts w:ascii="Times New Roman" w:hAnsi="Times New Roman" w:cs="Times New Roman"/>
-          <w:i/>
-          <w:iCs/>
-          <w:sz w:val="24"/>
-          <w:szCs w:val="24"/>
-        </w:rPr>
-        <w:t>alse negative</w:t>
-      </w:r>
-      <w:r>
-        <w:rPr>
-          <w:rFonts w:ascii="Times New Roman" w:hAnsi="Times New Roman" w:cs="Times New Roman"/>
-          <w:i/>
-          <w:iCs/>
-          <w:sz w:val="24"/>
-          <w:szCs w:val="24"/>
-        </w:rPr>
-        <w:t>, true negative, true negative, false positive</w:t>
+        <w:t>false negative, true negative, true negative, false positive</w:t>
       </w:r>
       <w:r>
         <w:rPr>

</xml_diff>